<commit_message>
Tilrettelse og indføring af Ikke-funktionelle krav i projektrapporten
</commit_message>
<xml_diff>
--- a/Rapport og projektdokumentation/Kravspecifikation/Ikke-funktionelle Krav.docx
+++ b/Rapport og projektdokumentation/Kravspecifikation/Ikke-funktionelle Krav.docx
@@ -1,10 +1,10 @@
 
 <file path=word/document.xml><?xml version="1.0" encoding="utf-8"?>
-<w:document xmlns:wpc="http://schemas.microsoft.com/office/word/2010/wordprocessingCanvas" xmlns:mc="http://schemas.openxmlformats.org/markup-compatibility/2006" xmlns:o="urn:schemas-microsoft-com:office:office" xmlns:r="http://schemas.openxmlformats.org/officeDocument/2006/relationships" xmlns:m="http://schemas.openxmlformats.org/officeDocument/2006/math" xmlns:v="urn:schemas-microsoft-com:vml" xmlns:wp14="http://schemas.microsoft.com/office/word/2010/wordprocessingDrawing" xmlns:wp="http://schemas.openxmlformats.org/drawingml/2006/wordprocessingDrawing" xmlns:w10="urn:schemas-microsoft-com:office:word" xmlns:w="http://schemas.openxmlformats.org/wordprocessingml/2006/main" xmlns:w14="http://schemas.microsoft.com/office/word/2010/wordml" xmlns:wpg="http://schemas.microsoft.com/office/word/2010/wordprocessingGroup" xmlns:wpi="http://schemas.microsoft.com/office/word/2010/wordprocessingInk" xmlns:wne="http://schemas.microsoft.com/office/word/2006/wordml" xmlns:wps="http://schemas.microsoft.com/office/word/2010/wordprocessingShape" mc:Ignorable="w14 wp14">
+<w:document xmlns:wpc="http://schemas.microsoft.com/office/word/2010/wordprocessingCanvas" xmlns:mc="http://schemas.openxmlformats.org/markup-compatibility/2006" xmlns:o="urn:schemas-microsoft-com:office:office" xmlns:r="http://schemas.openxmlformats.org/officeDocument/2006/relationships" xmlns:m="http://schemas.openxmlformats.org/officeDocument/2006/math" xmlns:v="urn:schemas-microsoft-com:vml" xmlns:wp14="http://schemas.microsoft.com/office/word/2010/wordprocessingDrawing" xmlns:wp="http://schemas.openxmlformats.org/drawingml/2006/wordprocessingDrawing" xmlns:w10="urn:schemas-microsoft-com:office:word" xmlns:w="http://schemas.openxmlformats.org/wordprocessingml/2006/main" xmlns:w14="http://schemas.microsoft.com/office/word/2010/wordml" xmlns:w15="http://schemas.microsoft.com/office/word/2012/wordml" xmlns:wpg="http://schemas.microsoft.com/office/word/2010/wordprocessingGroup" xmlns:wpi="http://schemas.microsoft.com/office/word/2010/wordprocessingInk" xmlns:wne="http://schemas.microsoft.com/office/word/2006/wordml" xmlns:wps="http://schemas.microsoft.com/office/word/2010/wordprocessingShape" mc:Ignorable="w14 w15 wp14">
   <w:body>
     <w:p>
       <w:pPr>
-        <w:pStyle w:val="Heading2"/>
+        <w:pStyle w:val="Overskrift2"/>
       </w:pPr>
       <w:bookmarkStart w:id="0" w:name="_Toc384972852"/>
       <w:r>
@@ -18,7 +18,7 @@
     <w:p/>
     <w:p>
       <w:pPr>
-        <w:pStyle w:val="ListParagraph"/>
+        <w:pStyle w:val="Listeafsnit"/>
         <w:numPr>
           <w:ilvl w:val="0"/>
           <w:numId w:val="7"/>
@@ -38,7 +38,7 @@
     </w:p>
     <w:p>
       <w:pPr>
-        <w:pStyle w:val="ListParagraph"/>
+        <w:pStyle w:val="Listeafsnit"/>
         <w:numPr>
           <w:ilvl w:val="1"/>
           <w:numId w:val="7"/>
@@ -53,10 +53,45 @@
         </w:rPr>
         <w:t>Den trådløse forbindelse mellem Body og Rock skal have en rækkevidde af minimum 10 meter</w:t>
       </w:r>
+      <w:r>
+        <w:rPr>
+          <w:rFonts w:eastAsia="Calibri"/>
+        </w:rPr>
+        <w:t>.</w:t>
+      </w:r>
     </w:p>
     <w:p>
       <w:pPr>
-        <w:pStyle w:val="ListParagraph"/>
+        <w:pStyle w:val="Listeafsnit"/>
+        <w:ind w:left="792"/>
+        <w:rPr>
+          <w:rFonts w:eastAsia="Calibri"/>
+        </w:rPr>
+      </w:pPr>
+    </w:p>
+    <w:p>
+      <w:pPr>
+        <w:pStyle w:val="Listeafsnit"/>
+        <w:numPr>
+          <w:ilvl w:val="0"/>
+          <w:numId w:val="7"/>
+        </w:numPr>
+        <w:rPr>
+          <w:rFonts w:eastAsia="Calibri"/>
+          <w:b/>
+        </w:rPr>
+      </w:pPr>
+      <w:r>
+        <w:rPr>
+          <w:rFonts w:eastAsia="Calibri"/>
+          <w:b/>
+        </w:rPr>
+        <w:t>Body</w:t>
+      </w:r>
+    </w:p>
+    <w:p>
+      <w:pPr>
+        <w:pStyle w:val="Listeafsnit"/>
         <w:numPr>
           <w:ilvl w:val="1"/>
           <w:numId w:val="7"/>
@@ -69,32 +104,227 @@
         <w:rPr>
           <w:rFonts w:eastAsia="Calibri"/>
         </w:rPr>
-        <w:t>Outputtypen fra BodyRock3000</w:t>
-      </w:r>
-      <w:r>
-        <w:rPr>
-          <w:rFonts w:eastAsia="Calibri"/>
-        </w:rPr>
-        <w:t xml:space="preserve"> skal være af typen Mini-Jack ”h</w:t>
-      </w:r>
-      <w:r>
-        <w:rPr>
-          <w:rFonts w:eastAsia="Calibri"/>
-        </w:rPr>
-        <w:t xml:space="preserve">un” </w:t>
-      </w:r>
-      <w:r>
-        <w:rPr>
-          <w:rFonts w:eastAsia="Calibri"/>
-        </w:rPr>
-        <w:t>stereo.</w:t>
-      </w:r>
-      <w:bookmarkStart w:id="1" w:name="_GoBack"/>
-      <w:bookmarkEnd w:id="1"/>
+        <w:t>Skal</w:t>
+      </w:r>
+      <w:r>
+        <w:rPr>
+          <w:rFonts w:eastAsia="Calibri"/>
+        </w:rPr>
+        <w:t xml:space="preserve"> ved aktiv brug</w:t>
+      </w:r>
+      <w:r>
+        <w:rPr>
+          <w:rFonts w:eastAsia="Calibri"/>
+        </w:rPr>
+        <w:t xml:space="preserve"> </w:t>
+      </w:r>
+      <w:r>
+        <w:rPr>
+          <w:rFonts w:eastAsia="Calibri"/>
+        </w:rPr>
+        <w:t>kunne holde strøm i min. 2</w:t>
+      </w:r>
+      <w:r>
+        <w:rPr>
+          <w:rFonts w:eastAsia="Calibri"/>
+        </w:rPr>
+        <w:t xml:space="preserve"> timer.</w:t>
+      </w:r>
     </w:p>
     <w:p>
       <w:pPr>
-        <w:pStyle w:val="ListParagraph"/>
+        <w:pStyle w:val="Listeafsnit"/>
+        <w:numPr>
+          <w:ilvl w:val="1"/>
+          <w:numId w:val="7"/>
+        </w:numPr>
+        <w:rPr>
+          <w:rFonts w:eastAsia="Calibri"/>
+        </w:rPr>
+      </w:pPr>
+      <w:r>
+        <w:rPr>
+          <w:rFonts w:eastAsia="Calibri"/>
+        </w:rPr>
+        <w:t xml:space="preserve">Skal forsynes af et </w:t>
+      </w:r>
+      <w:r>
+        <w:rPr>
+          <w:rFonts w:eastAsia="Calibri"/>
+          <w:color w:val="FF0000"/>
+        </w:rPr>
+        <w:t>9V batteri?</w:t>
+      </w:r>
+    </w:p>
+    <w:p>
+      <w:pPr>
+        <w:pStyle w:val="Listeafsnit"/>
+        <w:numPr>
+          <w:ilvl w:val="1"/>
+          <w:numId w:val="7"/>
+        </w:numPr>
+        <w:rPr>
+          <w:rFonts w:eastAsia="Calibri"/>
+        </w:rPr>
+      </w:pPr>
+      <w:r>
+        <w:rPr>
+          <w:rFonts w:eastAsia="Calibri"/>
+        </w:rPr>
+        <w:t xml:space="preserve">Skal have en </w:t>
+      </w:r>
+      <w:r>
+        <w:rPr>
+          <w:rFonts w:eastAsia="Calibri"/>
+        </w:rPr>
+        <w:t>power</w:t>
+      </w:r>
+      <w:r>
+        <w:rPr>
+          <w:rFonts w:eastAsia="Calibri"/>
+        </w:rPr>
+        <w:t>-</w:t>
+      </w:r>
+      <w:r>
+        <w:rPr>
+          <w:rFonts w:eastAsia="Calibri"/>
+        </w:rPr>
+        <w:t>indikator i form af en diode, der lyser grønt når enheden er tændt</w:t>
+      </w:r>
+      <w:r>
+        <w:rPr>
+          <w:rFonts w:eastAsia="Calibri"/>
+        </w:rPr>
+        <w:t>.</w:t>
+      </w:r>
+    </w:p>
+    <w:p>
+      <w:pPr>
+        <w:pStyle w:val="Listeafsnit"/>
+        <w:numPr>
+          <w:ilvl w:val="1"/>
+          <w:numId w:val="7"/>
+        </w:numPr>
+        <w:rPr>
+          <w:rFonts w:eastAsia="Calibri"/>
+        </w:rPr>
+      </w:pPr>
+      <w:r>
+        <w:rPr>
+          <w:rFonts w:eastAsia="Calibri"/>
+        </w:rPr>
+        <w:t xml:space="preserve">Skal have en </w:t>
+      </w:r>
+      <w:r>
+        <w:rPr>
+          <w:rFonts w:eastAsia="Calibri"/>
+        </w:rPr>
+        <w:t xml:space="preserve">fejl-indikator i form af en diode, der lyser </w:t>
+      </w:r>
+      <w:r>
+        <w:rPr>
+          <w:rFonts w:eastAsia="Calibri"/>
+        </w:rPr>
+        <w:t>rød</w:t>
+      </w:r>
+      <w:r>
+        <w:rPr>
+          <w:rFonts w:eastAsia="Calibri"/>
+        </w:rPr>
+        <w:t>t</w:t>
+      </w:r>
+      <w:r>
+        <w:rPr>
+          <w:rFonts w:eastAsia="Calibri"/>
+        </w:rPr>
+        <w:t xml:space="preserve"> </w:t>
+      </w:r>
+      <w:r>
+        <w:rPr>
+          <w:rFonts w:eastAsia="Calibri"/>
+        </w:rPr>
+        <w:t xml:space="preserve">ved </w:t>
+      </w:r>
+      <w:r>
+        <w:rPr>
+          <w:rFonts w:eastAsia="Calibri"/>
+        </w:rPr>
+        <w:t>fejl.</w:t>
+      </w:r>
+      <w:r>
+        <w:rPr>
+          <w:rStyle w:val="Fodnotehenvisning"/>
+          <w:rFonts w:eastAsia="Calibri"/>
+        </w:rPr>
+        <w:footnoteReference w:id="1"/>
+      </w:r>
+    </w:p>
+    <w:p>
+      <w:pPr>
+        <w:pStyle w:val="Listeafsnit"/>
+        <w:numPr>
+          <w:ilvl w:val="1"/>
+          <w:numId w:val="7"/>
+        </w:numPr>
+        <w:rPr>
+          <w:rFonts w:eastAsia="Calibri"/>
+        </w:rPr>
+      </w:pPr>
+      <w:r>
+        <w:rPr>
+          <w:rFonts w:eastAsia="Calibri"/>
+        </w:rPr>
+        <w:t xml:space="preserve">Skal kunne styre op til </w:t>
+      </w:r>
+      <w:r>
+        <w:rPr>
+          <w:rFonts w:eastAsia="Calibri"/>
+        </w:rPr>
+        <w:t>16</w:t>
+      </w:r>
+      <w:r>
+        <w:rPr>
+          <w:rFonts w:eastAsia="Calibri"/>
+        </w:rPr>
+        <w:t xml:space="preserve"> sensorer på é</w:t>
+      </w:r>
+      <w:r>
+        <w:rPr>
+          <w:rFonts w:eastAsia="Calibri"/>
+        </w:rPr>
+        <w:t>n</w:t>
+      </w:r>
+      <w:r>
+        <w:rPr>
+          <w:rFonts w:eastAsia="Calibri"/>
+        </w:rPr>
+        <w:t xml:space="preserve"> </w:t>
+      </w:r>
+      <w:r>
+        <w:rPr>
+          <w:rFonts w:eastAsia="Calibri"/>
+        </w:rPr>
+        <w:t>gang</w:t>
+      </w:r>
+      <w:r>
+        <w:rPr>
+          <w:rFonts w:eastAsia="Calibri"/>
+        </w:rPr>
+        <w:t>.</w:t>
+      </w:r>
+    </w:p>
+    <w:p>
+      <w:pPr>
+        <w:pStyle w:val="Listeafsnit"/>
+        <w:ind w:left="792"/>
+        <w:rPr>
+          <w:rFonts w:eastAsia="Calibri"/>
+        </w:rPr>
+      </w:pPr>
+    </w:p>
+    <w:p>
+      <w:pPr>
+        <w:pStyle w:val="Listeafsnit"/>
         <w:numPr>
           <w:ilvl w:val="0"/>
           <w:numId w:val="7"/>
@@ -109,12 +339,12 @@
           <w:rFonts w:eastAsia="Calibri"/>
           <w:b/>
         </w:rPr>
-        <w:t>Body</w:t>
+        <w:t>Rock</w:t>
       </w:r>
     </w:p>
     <w:p>
       <w:pPr>
-        <w:pStyle w:val="ListParagraph"/>
+        <w:pStyle w:val="Listeafsnit"/>
         <w:numPr>
           <w:ilvl w:val="1"/>
           <w:numId w:val="7"/>
@@ -127,18 +357,24 @@
         <w:rPr>
           <w:rFonts w:eastAsia="Calibri"/>
         </w:rPr>
-        <w:t xml:space="preserve">Skal </w:t>
-      </w:r>
-      <w:r>
-        <w:rPr>
-          <w:rFonts w:eastAsia="Calibri"/>
-        </w:rPr>
-        <w:t>kunne holde strøm i min. 3 timer.</w:t>
+        <w:t>Skal have en strømforsyning, der tilsluttes et</w:t>
+      </w:r>
+      <w:r>
+        <w:rPr>
+          <w:rFonts w:eastAsia="Calibri"/>
+        </w:rPr>
+        <w:t xml:space="preserve"> 220V 50 Hz el-net</w:t>
+      </w:r>
+      <w:r>
+        <w:rPr>
+          <w:rFonts w:eastAsia="Calibri"/>
+        </w:rPr>
+        <w:t xml:space="preserve">. </w:t>
       </w:r>
     </w:p>
     <w:p>
       <w:pPr>
-        <w:pStyle w:val="ListParagraph"/>
+        <w:pStyle w:val="Listeafsnit"/>
         <w:numPr>
           <w:ilvl w:val="1"/>
           <w:numId w:val="7"/>
@@ -151,18 +387,18 @@
         <w:rPr>
           <w:rFonts w:eastAsia="Calibri"/>
         </w:rPr>
-        <w:t>Skal have en strøm-</w:t>
-      </w:r>
-      <w:r>
-        <w:rPr>
-          <w:rFonts w:eastAsia="Calibri"/>
-        </w:rPr>
-        <w:t>indikator i form af en diode, der lyser grønt når enheden er tændt</w:t>
+        <w:t>Skal have en power indikator i form af en diode, der lyser grønt når enheden er tændt</w:t>
+      </w:r>
+      <w:r>
+        <w:rPr>
+          <w:rFonts w:eastAsia="Calibri"/>
+        </w:rPr>
+        <w:t>.</w:t>
       </w:r>
     </w:p>
     <w:p>
       <w:pPr>
-        <w:pStyle w:val="ListParagraph"/>
+        <w:pStyle w:val="Listeafsnit"/>
         <w:numPr>
           <w:ilvl w:val="1"/>
           <w:numId w:val="7"/>
@@ -175,42 +411,42 @@
         <w:rPr>
           <w:rFonts w:eastAsia="Calibri"/>
         </w:rPr>
-        <w:t xml:space="preserve">Skal kunne styre op til </w:t>
-      </w:r>
-      <w:r>
-        <w:rPr>
-          <w:rFonts w:eastAsia="Calibri"/>
-        </w:rPr>
-        <w:t>16</w:t>
-      </w:r>
-      <w:r>
-        <w:rPr>
-          <w:rFonts w:eastAsia="Calibri"/>
-        </w:rPr>
-        <w:t xml:space="preserve"> sensorer på é</w:t>
-      </w:r>
-      <w:r>
-        <w:rPr>
-          <w:rFonts w:eastAsia="Calibri"/>
-        </w:rPr>
-        <w:t>n</w:t>
-      </w:r>
-      <w:r>
-        <w:rPr>
-          <w:rFonts w:eastAsia="Calibri"/>
-        </w:rPr>
-        <w:t xml:space="preserve"> </w:t>
-      </w:r>
-      <w:r>
-        <w:rPr>
-          <w:rFonts w:eastAsia="Calibri"/>
-        </w:rPr>
-        <w:t>gang</w:t>
+        <w:t xml:space="preserve">Skal have en </w:t>
+      </w:r>
+      <w:r>
+        <w:rPr>
+          <w:rFonts w:eastAsia="Calibri"/>
+        </w:rPr>
+        <w:t>fejlindikator</w:t>
+      </w:r>
+      <w:r>
+        <w:rPr>
+          <w:rFonts w:eastAsia="Calibri"/>
+        </w:rPr>
+        <w:t xml:space="preserve"> i form af en </w:t>
+      </w:r>
+      <w:r>
+        <w:rPr>
+          <w:rFonts w:eastAsia="Calibri"/>
+        </w:rPr>
+        <w:t>diode</w:t>
+      </w:r>
+      <w:r>
+        <w:rPr>
+          <w:rFonts w:eastAsia="Calibri"/>
+        </w:rPr>
+        <w:t>, der lyser rødt ved fejl</w:t>
+      </w:r>
+      <w:r>
+        <w:rPr>
+          <w:rFonts w:eastAsia="Calibri"/>
+        </w:rPr>
+        <w:t>.</w:t>
       </w:r>
     </w:p>
     <w:p>
       <w:pPr>
-        <w:pStyle w:val="ListParagraph"/>
+        <w:pStyle w:val="Listeafsnit"/>
         <w:numPr>
           <w:ilvl w:val="1"/>
           <w:numId w:val="7"/>
@@ -223,41 +459,64 @@
         <w:rPr>
           <w:rFonts w:eastAsia="Calibri"/>
         </w:rPr>
-        <w:t>Skal have en rød fejlindikator-diode.</w:t>
+        <w:t>Skal have en b</w:t>
+      </w:r>
+      <w:r>
+        <w:rPr>
+          <w:rFonts w:eastAsia="Calibri"/>
+        </w:rPr>
+        <w:t xml:space="preserve">rugergrænsefladen </w:t>
+      </w:r>
+      <w:r>
+        <w:rPr>
+          <w:rFonts w:eastAsia="Calibri"/>
+        </w:rPr>
+        <w:t>der er</w:t>
+      </w:r>
+      <w:r>
+        <w:rPr>
+          <w:rFonts w:eastAsia="Calibri"/>
+        </w:rPr>
+        <w:t xml:space="preserve"> en GUI base</w:t>
+      </w:r>
+      <w:r>
+        <w:rPr>
+          <w:rFonts w:eastAsia="Calibri"/>
+        </w:rPr>
+        <w:t>r</w:t>
+      </w:r>
+      <w:bookmarkStart w:id="1" w:name="_GoBack"/>
+      <w:bookmarkEnd w:id="1"/>
+      <w:r>
+        <w:rPr>
+          <w:rFonts w:eastAsia="Calibri"/>
+        </w:rPr>
+        <w:t>e</w:t>
+      </w:r>
+      <w:r>
+        <w:rPr>
+          <w:rFonts w:eastAsia="Calibri"/>
+        </w:rPr>
+        <w:t xml:space="preserve">t på Linux </w:t>
+      </w:r>
+      <w:proofErr w:type="spellStart"/>
+      <w:r>
+        <w:rPr>
+          <w:rFonts w:eastAsia="Calibri"/>
+        </w:rPr>
+        <w:t>Kubuntu</w:t>
+      </w:r>
+      <w:proofErr w:type="spellEnd"/>
+      <w:r>
+        <w:rPr>
+          <w:rFonts w:eastAsia="Calibri"/>
+        </w:rPr>
+        <w:t>.</w:t>
       </w:r>
     </w:p>
     <w:p>
       <w:pPr>
-        <w:pStyle w:val="ListParagraph"/>
-        <w:ind w:left="792"/>
-        <w:rPr>
-          <w:rFonts w:eastAsia="Calibri"/>
-        </w:rPr>
-      </w:pPr>
-    </w:p>
-    <w:p>
-      <w:pPr>
-        <w:pStyle w:val="ListParagraph"/>
-        <w:numPr>
-          <w:ilvl w:val="0"/>
-          <w:numId w:val="7"/>
-        </w:numPr>
-        <w:rPr>
-          <w:rFonts w:eastAsia="Calibri"/>
-          <w:b/>
-        </w:rPr>
-      </w:pPr>
-      <w:r>
-        <w:rPr>
-          <w:rFonts w:eastAsia="Calibri"/>
-          <w:b/>
-        </w:rPr>
-        <w:t>Rock</w:t>
-      </w:r>
-    </w:p>
-    <w:p>
-      <w:pPr>
-        <w:pStyle w:val="ListParagraph"/>
+        <w:pStyle w:val="Listeafsnit"/>
         <w:numPr>
           <w:ilvl w:val="1"/>
           <w:numId w:val="7"/>
@@ -270,12 +529,12 @@
         <w:rPr>
           <w:rFonts w:eastAsia="Calibri"/>
         </w:rPr>
-        <w:t>Rock skal kunne sættes til et 220V 50 Hz el-net</w:t>
+        <w:t>Skal have et MIDI output af typen ”5-pin DIN hun”</w:t>
       </w:r>
     </w:p>
     <w:p>
       <w:pPr>
-        <w:pStyle w:val="ListParagraph"/>
+        <w:pStyle w:val="Listeafsnit"/>
         <w:numPr>
           <w:ilvl w:val="1"/>
           <w:numId w:val="7"/>
@@ -288,56 +547,38 @@
         <w:rPr>
           <w:rFonts w:eastAsia="Calibri"/>
         </w:rPr>
-        <w:t>Skal have en power indikator i form af en diode, der lyser grønt når enheden er tændt</w:t>
+        <w:t>Skal have et lydoutput af typen ”stereo mini-</w:t>
+      </w:r>
+      <w:proofErr w:type="spellStart"/>
+      <w:r>
+        <w:rPr>
+          <w:rFonts w:eastAsia="Calibri"/>
+        </w:rPr>
+        <w:t>jack</w:t>
+      </w:r>
+      <w:proofErr w:type="spellEnd"/>
+      <w:r>
+        <w:rPr>
+          <w:rFonts w:eastAsia="Calibri"/>
+        </w:rPr>
+        <w:t xml:space="preserve"> hun”. </w:t>
       </w:r>
     </w:p>
     <w:p>
       <w:pPr>
-        <w:pStyle w:val="ListParagraph"/>
-        <w:numPr>
-          <w:ilvl w:val="1"/>
-          <w:numId w:val="7"/>
-        </w:numPr>
-        <w:rPr>
-          <w:rFonts w:eastAsia="Calibri"/>
-        </w:rPr>
-      </w:pPr>
-      <w:r>
-        <w:rPr>
-          <w:rFonts w:eastAsia="Calibri"/>
-        </w:rPr>
-        <w:t>Brugergrænsefladen på Rock skal være en GUI base</w:t>
-      </w:r>
-      <w:r>
-        <w:rPr>
-          <w:rFonts w:eastAsia="Calibri"/>
-        </w:rPr>
-        <w:t>re</w:t>
-      </w:r>
-      <w:r>
-        <w:rPr>
-          <w:rFonts w:eastAsia="Calibri"/>
-        </w:rPr>
-        <w:t>t på Linux Kubuntu</w:t>
-      </w:r>
+        <w:rPr>
+          <w:rFonts w:eastAsia="Calibri"/>
+        </w:rPr>
+      </w:pPr>
     </w:p>
     <w:p>
       <w:pPr>
-        <w:pStyle w:val="ListParagraph"/>
-        <w:numPr>
-          <w:ilvl w:val="1"/>
-          <w:numId w:val="7"/>
-        </w:numPr>
-        <w:rPr>
-          <w:rFonts w:eastAsia="Calibri"/>
-        </w:rPr>
-      </w:pPr>
-      <w:r>
-        <w:rPr>
-          <w:rFonts w:eastAsia="Calibri"/>
-        </w:rPr>
-        <w:t>Skal have en rød fejlindikator-diode.</w:t>
-      </w:r>
+        <w:pStyle w:val="Listeafsnit"/>
+        <w:ind w:left="792"/>
+        <w:rPr>
+          <w:rFonts w:eastAsia="Calibri"/>
+        </w:rPr>
+      </w:pPr>
     </w:p>
     <w:sectPr>
       <w:pgSz w:w="11906" w:h="16838"/>
@@ -349,8 +590,69 @@
 </w:document>
 </file>
 
+<file path=word/endnotes.xml><?xml version="1.0" encoding="utf-8"?>
+<w:endnotes xmlns:wpc="http://schemas.microsoft.com/office/word/2010/wordprocessingCanvas" xmlns:mc="http://schemas.openxmlformats.org/markup-compatibility/2006" xmlns:o="urn:schemas-microsoft-com:office:office" xmlns:r="http://schemas.openxmlformats.org/officeDocument/2006/relationships" xmlns:m="http://schemas.openxmlformats.org/officeDocument/2006/math" xmlns:v="urn:schemas-microsoft-com:vml" xmlns:wp14="http://schemas.microsoft.com/office/word/2010/wordprocessingDrawing" xmlns:wp="http://schemas.openxmlformats.org/drawingml/2006/wordprocessingDrawing" xmlns:w10="urn:schemas-microsoft-com:office:word" xmlns:w="http://schemas.openxmlformats.org/wordprocessingml/2006/main" xmlns:w14="http://schemas.microsoft.com/office/word/2010/wordml" xmlns:w15="http://schemas.microsoft.com/office/word/2012/wordml" xmlns:wpg="http://schemas.microsoft.com/office/word/2010/wordprocessingGroup" xmlns:wpi="http://schemas.microsoft.com/office/word/2010/wordprocessingInk" xmlns:wne="http://schemas.microsoft.com/office/word/2006/wordml" xmlns:wps="http://schemas.microsoft.com/office/word/2010/wordprocessingShape" mc:Ignorable="w14 w15 wp14">
+  <w:endnote w:type="separator" w:id="-1">
+    <w:p>
+      <w:r>
+        <w:separator/>
+      </w:r>
+    </w:p>
+  </w:endnote>
+  <w:endnote w:type="continuationSeparator" w:id="0">
+    <w:p>
+      <w:r>
+        <w:continuationSeparator/>
+      </w:r>
+    </w:p>
+  </w:endnote>
+</w:endnotes>
+</file>
+
+<file path=word/footnotes.xml><?xml version="1.0" encoding="utf-8"?>
+<w:footnotes xmlns:wpc="http://schemas.microsoft.com/office/word/2010/wordprocessingCanvas" xmlns:mc="http://schemas.openxmlformats.org/markup-compatibility/2006" xmlns:o="urn:schemas-microsoft-com:office:office" xmlns:r="http://schemas.openxmlformats.org/officeDocument/2006/relationships" xmlns:m="http://schemas.openxmlformats.org/officeDocument/2006/math" xmlns:v="urn:schemas-microsoft-com:vml" xmlns:wp14="http://schemas.microsoft.com/office/word/2010/wordprocessingDrawing" xmlns:wp="http://schemas.openxmlformats.org/drawingml/2006/wordprocessingDrawing" xmlns:w10="urn:schemas-microsoft-com:office:word" xmlns:w="http://schemas.openxmlformats.org/wordprocessingml/2006/main" xmlns:w14="http://schemas.microsoft.com/office/word/2010/wordml" xmlns:w15="http://schemas.microsoft.com/office/word/2012/wordml" xmlns:wpg="http://schemas.microsoft.com/office/word/2010/wordprocessingGroup" xmlns:wpi="http://schemas.microsoft.com/office/word/2010/wordprocessingInk" xmlns:wne="http://schemas.microsoft.com/office/word/2006/wordml" xmlns:wps="http://schemas.microsoft.com/office/word/2010/wordprocessingShape" mc:Ignorable="w14 w15 wp14">
+  <w:footnote w:type="separator" w:id="-1">
+    <w:p>
+      <w:r>
+        <w:separator/>
+      </w:r>
+    </w:p>
+  </w:footnote>
+  <w:footnote w:type="continuationSeparator" w:id="0">
+    <w:p>
+      <w:r>
+        <w:continuationSeparator/>
+      </w:r>
+    </w:p>
+  </w:footnote>
+  <w:footnote w:id="1">
+    <w:p>
+      <w:pPr>
+        <w:pStyle w:val="Fodnotetekst"/>
+        <w:rPr>
+          <w:color w:val="FF0000"/>
+        </w:rPr>
+      </w:pPr>
+      <w:r>
+        <w:rPr>
+          <w:rStyle w:val="Fodnotehenvisning"/>
+          <w:color w:val="FF0000"/>
+        </w:rPr>
+        <w:footnoteRef/>
+      </w:r>
+      <w:r>
+        <w:rPr>
+          <w:color w:val="FF0000"/>
+        </w:rPr>
+        <w:t xml:space="preserve"> Fejl defineres som XXXXX</w:t>
+      </w:r>
+    </w:p>
+  </w:footnote>
+</w:footnotes>
+</file>
+
 <file path=word/numbering.xml><?xml version="1.0" encoding="utf-8"?>
-<w:numbering xmlns:wpc="http://schemas.microsoft.com/office/word/2010/wordprocessingCanvas" xmlns:mc="http://schemas.openxmlformats.org/markup-compatibility/2006" xmlns:o="urn:schemas-microsoft-com:office:office" xmlns:r="http://schemas.openxmlformats.org/officeDocument/2006/relationships" xmlns:m="http://schemas.openxmlformats.org/officeDocument/2006/math" xmlns:v="urn:schemas-microsoft-com:vml" xmlns:wp14="http://schemas.microsoft.com/office/word/2010/wordprocessingDrawing" xmlns:wp="http://schemas.openxmlformats.org/drawingml/2006/wordprocessingDrawing" xmlns:w10="urn:schemas-microsoft-com:office:word" xmlns:w="http://schemas.openxmlformats.org/wordprocessingml/2006/main" xmlns:w14="http://schemas.microsoft.com/office/word/2010/wordml" xmlns:wpg="http://schemas.microsoft.com/office/word/2010/wordprocessingGroup" xmlns:wpi="http://schemas.microsoft.com/office/word/2010/wordprocessingInk" xmlns:wne="http://schemas.microsoft.com/office/word/2006/wordml" xmlns:wps="http://schemas.microsoft.com/office/word/2010/wordprocessingShape" mc:Ignorable="w14 wp14">
+<w:numbering xmlns:wpc="http://schemas.microsoft.com/office/word/2010/wordprocessingCanvas" xmlns:mc="http://schemas.openxmlformats.org/markup-compatibility/2006" xmlns:o="urn:schemas-microsoft-com:office:office" xmlns:r="http://schemas.openxmlformats.org/officeDocument/2006/relationships" xmlns:m="http://schemas.openxmlformats.org/officeDocument/2006/math" xmlns:v="urn:schemas-microsoft-com:vml" xmlns:wp14="http://schemas.microsoft.com/office/word/2010/wordprocessingDrawing" xmlns:wp="http://schemas.openxmlformats.org/drawingml/2006/wordprocessingDrawing" xmlns:w10="urn:schemas-microsoft-com:office:word" xmlns:w="http://schemas.openxmlformats.org/wordprocessingml/2006/main" xmlns:w14="http://schemas.microsoft.com/office/word/2010/wordml" xmlns:w15="http://schemas.microsoft.com/office/word/2012/wordml" xmlns:wpg="http://schemas.microsoft.com/office/word/2010/wordprocessingGroup" xmlns:wpi="http://schemas.microsoft.com/office/word/2010/wordprocessingInk" xmlns:wne="http://schemas.microsoft.com/office/word/2006/wordml" xmlns:wps="http://schemas.microsoft.com/office/word/2010/wordprocessingShape" mc:Ignorable="w14 w15 wp14">
   <w:abstractNum w:abstractNumId="0">
     <w:nsid w:val="18354E2B"/>
     <w:multiLevelType w:val="hybridMultilevel"/>
@@ -1106,7 +1408,7 @@
 </file>
 
 <file path=word/styles.xml><?xml version="1.0" encoding="utf-8"?>
-<w:styles xmlns:mc="http://schemas.openxmlformats.org/markup-compatibility/2006" xmlns:r="http://schemas.openxmlformats.org/officeDocument/2006/relationships" xmlns:w="http://schemas.openxmlformats.org/wordprocessingml/2006/main" xmlns:w14="http://schemas.microsoft.com/office/word/2010/wordml" mc:Ignorable="w14">
+<w:styles xmlns:mc="http://schemas.openxmlformats.org/markup-compatibility/2006" xmlns:r="http://schemas.openxmlformats.org/officeDocument/2006/relationships" xmlns:w="http://schemas.openxmlformats.org/wordprocessingml/2006/main" xmlns:w14="http://schemas.microsoft.com/office/word/2010/wordml" xmlns:w15="http://schemas.microsoft.com/office/word/2012/wordml" mc:Ignorable="w14 w15">
   <w:docDefaults>
     <w:rPrDefault>
       <w:rPr>
@@ -1122,144 +1424,378 @@
       </w:pPr>
     </w:pPrDefault>
   </w:docDefaults>
-  <w:latentStyles w:defLockedState="0" w:defUIPriority="99" w:defSemiHidden="1" w:defUnhideWhenUsed="1" w:defQFormat="0" w:count="267">
-    <w:lsdException w:name="Normal" w:semiHidden="0" w:uiPriority="0" w:unhideWhenUsed="0" w:qFormat="1"/>
-    <w:lsdException w:name="heading 1" w:semiHidden="0" w:uiPriority="9" w:unhideWhenUsed="0" w:qFormat="1"/>
-    <w:lsdException w:name="heading 2" w:uiPriority="9" w:qFormat="1"/>
-    <w:lsdException w:name="heading 3" w:uiPriority="9" w:qFormat="1"/>
-    <w:lsdException w:name="heading 4" w:uiPriority="9" w:qFormat="1"/>
-    <w:lsdException w:name="heading 5" w:uiPriority="9" w:qFormat="1"/>
-    <w:lsdException w:name="heading 6" w:uiPriority="9" w:qFormat="1"/>
-    <w:lsdException w:name="heading 7" w:uiPriority="9" w:qFormat="1"/>
-    <w:lsdException w:name="heading 8" w:uiPriority="9" w:qFormat="1"/>
-    <w:lsdException w:name="heading 9" w:uiPriority="9" w:qFormat="1"/>
-    <w:lsdException w:name="toc 1" w:uiPriority="39"/>
-    <w:lsdException w:name="toc 2" w:uiPriority="39"/>
-    <w:lsdException w:name="toc 3" w:uiPriority="39"/>
-    <w:lsdException w:name="toc 4" w:uiPriority="39"/>
-    <w:lsdException w:name="toc 5" w:uiPriority="39"/>
-    <w:lsdException w:name="toc 6" w:uiPriority="39"/>
-    <w:lsdException w:name="toc 7" w:uiPriority="39"/>
-    <w:lsdException w:name="toc 8" w:uiPriority="39"/>
-    <w:lsdException w:name="toc 9" w:uiPriority="39"/>
-    <w:lsdException w:name="caption" w:uiPriority="35" w:qFormat="1"/>
-    <w:lsdException w:name="Title" w:semiHidden="0" w:uiPriority="10" w:unhideWhenUsed="0" w:qFormat="1"/>
-    <w:lsdException w:name="Default Paragraph Font" w:uiPriority="1"/>
-    <w:lsdException w:name="Subtitle" w:semiHidden="0" w:uiPriority="11" w:unhideWhenUsed="0" w:qFormat="1"/>
-    <w:lsdException w:name="Strong" w:semiHidden="0" w:uiPriority="22" w:unhideWhenUsed="0" w:qFormat="1"/>
-    <w:lsdException w:name="Emphasis" w:semiHidden="0" w:uiPriority="20" w:unhideWhenUsed="0" w:qFormat="1"/>
-    <w:lsdException w:name="Table Grid" w:semiHidden="0" w:uiPriority="59" w:unhideWhenUsed="0"/>
-    <w:lsdException w:name="Placeholder Text" w:unhideWhenUsed="0"/>
-    <w:lsdException w:name="No Spacing" w:semiHidden="0" w:uiPriority="1" w:unhideWhenUsed="0" w:qFormat="1"/>
-    <w:lsdException w:name="Light Shading" w:semiHidden="0" w:uiPriority="60" w:unhideWhenUsed="0"/>
-    <w:lsdException w:name="Light List" w:semiHidden="0" w:uiPriority="61" w:unhideWhenUsed="0"/>
-    <w:lsdException w:name="Light Grid" w:semiHidden="0" w:uiPriority="62" w:unhideWhenUsed="0"/>
-    <w:lsdException w:name="Medium Shading 1" w:semiHidden="0" w:uiPriority="63" w:unhideWhenUsed="0"/>
-    <w:lsdException w:name="Medium Shading 2" w:semiHidden="0" w:uiPriority="64" w:unhideWhenUsed="0"/>
-    <w:lsdException w:name="Medium List 1" w:semiHidden="0" w:uiPriority="65" w:unhideWhenUsed="0"/>
-    <w:lsdException w:name="Medium List 2" w:semiHidden="0" w:uiPriority="66" w:unhideWhenUsed="0"/>
-    <w:lsdException w:name="Medium Grid 1" w:semiHidden="0" w:uiPriority="67" w:unhideWhenUsed="0"/>
-    <w:lsdException w:name="Medium Grid 2" w:semiHidden="0" w:uiPriority="68" w:unhideWhenUsed="0"/>
-    <w:lsdException w:name="Medium Grid 3" w:semiHidden="0" w:uiPriority="69" w:unhideWhenUsed="0"/>
-    <w:lsdException w:name="Dark List" w:semiHidden="0" w:uiPriority="70" w:unhideWhenUsed="0"/>
-    <w:lsdException w:name="Colorful Shading" w:semiHidden="0" w:uiPriority="71" w:unhideWhenUsed="0"/>
-    <w:lsdException w:name="Colorful List" w:semiHidden="0" w:uiPriority="72" w:unhideWhenUsed="0"/>
-    <w:lsdException w:name="Colorful Grid" w:semiHidden="0" w:uiPriority="73" w:unhideWhenUsed="0"/>
-    <w:lsdException w:name="Light Shading Accent 1" w:semiHidden="0" w:uiPriority="60" w:unhideWhenUsed="0"/>
-    <w:lsdException w:name="Light List Accent 1" w:semiHidden="0" w:uiPriority="61" w:unhideWhenUsed="0"/>
-    <w:lsdException w:name="Light Grid Accent 1" w:semiHidden="0" w:uiPriority="62" w:unhideWhenUsed="0"/>
-    <w:lsdException w:name="Medium Shading 1 Accent 1" w:semiHidden="0" w:uiPriority="63" w:unhideWhenUsed="0"/>
-    <w:lsdException w:name="Medium Shading 2 Accent 1" w:semiHidden="0" w:uiPriority="64" w:unhideWhenUsed="0"/>
-    <w:lsdException w:name="Medium List 1 Accent 1" w:semiHidden="0" w:uiPriority="65" w:unhideWhenUsed="0"/>
-    <w:lsdException w:name="Revision" w:unhideWhenUsed="0"/>
-    <w:lsdException w:name="List Paragraph" w:semiHidden="0" w:uiPriority="34" w:unhideWhenUsed="0" w:qFormat="1"/>
-    <w:lsdException w:name="Quote" w:semiHidden="0" w:uiPriority="29" w:unhideWhenUsed="0" w:qFormat="1"/>
-    <w:lsdException w:name="Intense Quote" w:semiHidden="0" w:uiPriority="30" w:unhideWhenUsed="0" w:qFormat="1"/>
-    <w:lsdException w:name="Medium List 2 Accent 1" w:semiHidden="0" w:uiPriority="66" w:unhideWhenUsed="0"/>
-    <w:lsdException w:name="Medium Grid 1 Accent 1" w:semiHidden="0" w:uiPriority="67" w:unhideWhenUsed="0"/>
-    <w:lsdException w:name="Medium Grid 2 Accent 1" w:semiHidden="0" w:uiPriority="68" w:unhideWhenUsed="0"/>
-    <w:lsdException w:name="Medium Grid 3 Accent 1" w:semiHidden="0" w:uiPriority="69" w:unhideWhenUsed="0"/>
-    <w:lsdException w:name="Dark List Accent 1" w:semiHidden="0" w:uiPriority="70" w:unhideWhenUsed="0"/>
-    <w:lsdException w:name="Colorful Shading Accent 1" w:semiHidden="0" w:uiPriority="71" w:unhideWhenUsed="0"/>
-    <w:lsdException w:name="Colorful List Accent 1" w:semiHidden="0" w:uiPriority="72" w:unhideWhenUsed="0"/>
-    <w:lsdException w:name="Colorful Grid Accent 1" w:semiHidden="0" w:uiPriority="73" w:unhideWhenUsed="0"/>
-    <w:lsdException w:name="Light Shading Accent 2" w:semiHidden="0" w:uiPriority="60" w:unhideWhenUsed="0"/>
-    <w:lsdException w:name="Light List Accent 2" w:semiHidden="0" w:uiPriority="61" w:unhideWhenUsed="0"/>
-    <w:lsdException w:name="Light Grid Accent 2" w:semiHidden="0" w:uiPriority="62" w:unhideWhenUsed="0"/>
-    <w:lsdException w:name="Medium Shading 1 Accent 2" w:semiHidden="0" w:uiPriority="63" w:unhideWhenUsed="0"/>
-    <w:lsdException w:name="Medium Shading 2 Accent 2" w:semiHidden="0" w:uiPriority="64" w:unhideWhenUsed="0"/>
-    <w:lsdException w:name="Medium List 1 Accent 2" w:semiHidden="0" w:uiPriority="65" w:unhideWhenUsed="0"/>
-    <w:lsdException w:name="Medium List 2 Accent 2" w:semiHidden="0" w:uiPriority="66" w:unhideWhenUsed="0"/>
-    <w:lsdException w:name="Medium Grid 1 Accent 2" w:semiHidden="0" w:uiPriority="67" w:unhideWhenUsed="0"/>
-    <w:lsdException w:name="Medium Grid 2 Accent 2" w:semiHidden="0" w:uiPriority="68" w:unhideWhenUsed="0"/>
-    <w:lsdException w:name="Medium Grid 3 Accent 2" w:semiHidden="0" w:uiPriority="69" w:unhideWhenUsed="0"/>
-    <w:lsdException w:name="Dark List Accent 2" w:semiHidden="0" w:uiPriority="70" w:unhideWhenUsed="0"/>
-    <w:lsdException w:name="Colorful Shading Accent 2" w:semiHidden="0" w:uiPriority="71" w:unhideWhenUsed="0"/>
-    <w:lsdException w:name="Colorful List Accent 2" w:semiHidden="0" w:uiPriority="72" w:unhideWhenUsed="0"/>
-    <w:lsdException w:name="Colorful Grid Accent 2" w:semiHidden="0" w:uiPriority="73" w:unhideWhenUsed="0"/>
-    <w:lsdException w:name="Light Shading Accent 3" w:semiHidden="0" w:uiPriority="60" w:unhideWhenUsed="0"/>
-    <w:lsdException w:name="Light List Accent 3" w:semiHidden="0" w:uiPriority="61" w:unhideWhenUsed="0"/>
-    <w:lsdException w:name="Light Grid Accent 3" w:semiHidden="0" w:uiPriority="62" w:unhideWhenUsed="0"/>
-    <w:lsdException w:name="Medium Shading 1 Accent 3" w:semiHidden="0" w:uiPriority="63" w:unhideWhenUsed="0"/>
-    <w:lsdException w:name="Medium Shading 2 Accent 3" w:semiHidden="0" w:uiPriority="64" w:unhideWhenUsed="0"/>
-    <w:lsdException w:name="Medium List 1 Accent 3" w:semiHidden="0" w:uiPriority="65" w:unhideWhenUsed="0"/>
-    <w:lsdException w:name="Medium List 2 Accent 3" w:semiHidden="0" w:uiPriority="66" w:unhideWhenUsed="0"/>
-    <w:lsdException w:name="Medium Grid 1 Accent 3" w:semiHidden="0" w:uiPriority="67" w:unhideWhenUsed="0"/>
-    <w:lsdException w:name="Medium Grid 2 Accent 3" w:semiHidden="0" w:uiPriority="68" w:unhideWhenUsed="0"/>
-    <w:lsdException w:name="Medium Grid 3 Accent 3" w:semiHidden="0" w:uiPriority="69" w:unhideWhenUsed="0"/>
-    <w:lsdException w:name="Dark List Accent 3" w:semiHidden="0" w:uiPriority="70" w:unhideWhenUsed="0"/>
-    <w:lsdException w:name="Colorful Shading Accent 3" w:semiHidden="0" w:uiPriority="71" w:unhideWhenUsed="0"/>
-    <w:lsdException w:name="Colorful List Accent 3" w:semiHidden="0" w:uiPriority="72" w:unhideWhenUsed="0"/>
-    <w:lsdException w:name="Colorful Grid Accent 3" w:semiHidden="0" w:uiPriority="73" w:unhideWhenUsed="0"/>
-    <w:lsdException w:name="Light Shading Accent 4" w:semiHidden="0" w:uiPriority="60" w:unhideWhenUsed="0"/>
-    <w:lsdException w:name="Light List Accent 4" w:semiHidden="0" w:uiPriority="61" w:unhideWhenUsed="0"/>
-    <w:lsdException w:name="Light Grid Accent 4" w:semiHidden="0" w:uiPriority="62" w:unhideWhenUsed="0"/>
-    <w:lsdException w:name="Medium Shading 1 Accent 4" w:semiHidden="0" w:uiPriority="63" w:unhideWhenUsed="0"/>
-    <w:lsdException w:name="Medium Shading 2 Accent 4" w:semiHidden="0" w:uiPriority="64" w:unhideWhenUsed="0"/>
-    <w:lsdException w:name="Medium List 1 Accent 4" w:semiHidden="0" w:uiPriority="65" w:unhideWhenUsed="0"/>
-    <w:lsdException w:name="Medium List 2 Accent 4" w:semiHidden="0" w:uiPriority="66" w:unhideWhenUsed="0"/>
-    <w:lsdException w:name="Medium Grid 1 Accent 4" w:semiHidden="0" w:uiPriority="67" w:unhideWhenUsed="0"/>
-    <w:lsdException w:name="Medium Grid 2 Accent 4" w:semiHidden="0" w:uiPriority="68" w:unhideWhenUsed="0"/>
-    <w:lsdException w:name="Medium Grid 3 Accent 4" w:semiHidden="0" w:uiPriority="69" w:unhideWhenUsed="0"/>
-    <w:lsdException w:name="Dark List Accent 4" w:semiHidden="0" w:uiPriority="70" w:unhideWhenUsed="0"/>
-    <w:lsdException w:name="Colorful Shading Accent 4" w:semiHidden="0" w:uiPriority="71" w:unhideWhenUsed="0"/>
-    <w:lsdException w:name="Colorful List Accent 4" w:semiHidden="0" w:uiPriority="72" w:unhideWhenUsed="0"/>
-    <w:lsdException w:name="Colorful Grid Accent 4" w:semiHidden="0" w:uiPriority="73" w:unhideWhenUsed="0"/>
-    <w:lsdException w:name="Light Shading Accent 5" w:semiHidden="0" w:uiPriority="60" w:unhideWhenUsed="0"/>
-    <w:lsdException w:name="Light List Accent 5" w:semiHidden="0" w:uiPriority="61" w:unhideWhenUsed="0"/>
-    <w:lsdException w:name="Light Grid Accent 5" w:semiHidden="0" w:uiPriority="62" w:unhideWhenUsed="0"/>
-    <w:lsdException w:name="Medium Shading 1 Accent 5" w:semiHidden="0" w:uiPriority="63" w:unhideWhenUsed="0"/>
-    <w:lsdException w:name="Medium Shading 2 Accent 5" w:semiHidden="0" w:uiPriority="64" w:unhideWhenUsed="0"/>
-    <w:lsdException w:name="Medium List 1 Accent 5" w:semiHidden="0" w:uiPriority="65" w:unhideWhenUsed="0"/>
-    <w:lsdException w:name="Medium List 2 Accent 5" w:semiHidden="0" w:uiPriority="66" w:unhideWhenUsed="0"/>
-    <w:lsdException w:name="Medium Grid 1 Accent 5" w:semiHidden="0" w:uiPriority="67" w:unhideWhenUsed="0"/>
-    <w:lsdException w:name="Medium Grid 2 Accent 5" w:semiHidden="0" w:uiPriority="68" w:unhideWhenUsed="0"/>
-    <w:lsdException w:name="Medium Grid 3 Accent 5" w:semiHidden="0" w:uiPriority="69" w:unhideWhenUsed="0"/>
-    <w:lsdException w:name="Dark List Accent 5" w:semiHidden="0" w:uiPriority="70" w:unhideWhenUsed="0"/>
-    <w:lsdException w:name="Colorful Shading Accent 5" w:semiHidden="0" w:uiPriority="71" w:unhideWhenUsed="0"/>
-    <w:lsdException w:name="Colorful List Accent 5" w:semiHidden="0" w:uiPriority="72" w:unhideWhenUsed="0"/>
-    <w:lsdException w:name="Colorful Grid Accent 5" w:semiHidden="0" w:uiPriority="73" w:unhideWhenUsed="0"/>
-    <w:lsdException w:name="Light Shading Accent 6" w:semiHidden="0" w:uiPriority="60" w:unhideWhenUsed="0"/>
-    <w:lsdException w:name="Light List Accent 6" w:semiHidden="0" w:uiPriority="61" w:unhideWhenUsed="0"/>
-    <w:lsdException w:name="Light Grid Accent 6" w:semiHidden="0" w:uiPriority="62" w:unhideWhenUsed="0"/>
-    <w:lsdException w:name="Medium Shading 1 Accent 6" w:semiHidden="0" w:uiPriority="63" w:unhideWhenUsed="0"/>
-    <w:lsdException w:name="Medium Shading 2 Accent 6" w:semiHidden="0" w:uiPriority="64" w:unhideWhenUsed="0"/>
-    <w:lsdException w:name="Medium List 1 Accent 6" w:semiHidden="0" w:uiPriority="65" w:unhideWhenUsed="0"/>
-    <w:lsdException w:name="Medium List 2 Accent 6" w:semiHidden="0" w:uiPriority="66" w:unhideWhenUsed="0"/>
-    <w:lsdException w:name="Medium Grid 1 Accent 6" w:semiHidden="0" w:uiPriority="67" w:unhideWhenUsed="0"/>
-    <w:lsdException w:name="Medium Grid 2 Accent 6" w:semiHidden="0" w:uiPriority="68" w:unhideWhenUsed="0"/>
-    <w:lsdException w:name="Medium Grid 3 Accent 6" w:semiHidden="0" w:uiPriority="69" w:unhideWhenUsed="0"/>
-    <w:lsdException w:name="Dark List Accent 6" w:semiHidden="0" w:uiPriority="70" w:unhideWhenUsed="0"/>
-    <w:lsdException w:name="Colorful Shading Accent 6" w:semiHidden="0" w:uiPriority="71" w:unhideWhenUsed="0"/>
-    <w:lsdException w:name="Colorful List Accent 6" w:semiHidden="0" w:uiPriority="72" w:unhideWhenUsed="0"/>
-    <w:lsdException w:name="Colorful Grid Accent 6" w:semiHidden="0" w:uiPriority="73" w:unhideWhenUsed="0"/>
-    <w:lsdException w:name="Subtle Emphasis" w:semiHidden="0" w:uiPriority="19" w:unhideWhenUsed="0" w:qFormat="1"/>
-    <w:lsdException w:name="Intense Emphasis" w:semiHidden="0" w:uiPriority="21" w:unhideWhenUsed="0" w:qFormat="1"/>
-    <w:lsdException w:name="Subtle Reference" w:semiHidden="0" w:uiPriority="31" w:unhideWhenUsed="0" w:qFormat="1"/>
-    <w:lsdException w:name="Intense Reference" w:semiHidden="0" w:uiPriority="32" w:unhideWhenUsed="0" w:qFormat="1"/>
-    <w:lsdException w:name="Book Title" w:semiHidden="0" w:uiPriority="33" w:unhideWhenUsed="0" w:qFormat="1"/>
-    <w:lsdException w:name="Bibliography" w:uiPriority="37"/>
-    <w:lsdException w:name="TOC Heading" w:uiPriority="39" w:qFormat="1"/>
+  <w:latentStyles w:defLockedState="0" w:defUIPriority="99" w:defSemiHidden="0" w:defUnhideWhenUsed="0" w:defQFormat="0" w:count="371">
+    <w:lsdException w:name="Normal" w:uiPriority="0" w:qFormat="1"/>
+    <w:lsdException w:name="heading 1" w:uiPriority="9" w:qFormat="1"/>
+    <w:lsdException w:name="heading 2" w:semiHidden="1" w:uiPriority="9" w:unhideWhenUsed="1" w:qFormat="1"/>
+    <w:lsdException w:name="heading 3" w:semiHidden="1" w:uiPriority="9" w:unhideWhenUsed="1" w:qFormat="1"/>
+    <w:lsdException w:name="heading 4" w:semiHidden="1" w:uiPriority="9" w:unhideWhenUsed="1" w:qFormat="1"/>
+    <w:lsdException w:name="heading 5" w:semiHidden="1" w:uiPriority="9" w:unhideWhenUsed="1" w:qFormat="1"/>
+    <w:lsdException w:name="heading 6" w:semiHidden="1" w:uiPriority="9" w:unhideWhenUsed="1" w:qFormat="1"/>
+    <w:lsdException w:name="heading 7" w:semiHidden="1" w:uiPriority="9" w:unhideWhenUsed="1" w:qFormat="1"/>
+    <w:lsdException w:name="heading 8" w:semiHidden="1" w:uiPriority="9" w:unhideWhenUsed="1" w:qFormat="1"/>
+    <w:lsdException w:name="heading 9" w:semiHidden="1" w:uiPriority="9" w:unhideWhenUsed="1" w:qFormat="1"/>
+    <w:lsdException w:name="index 1" w:semiHidden="1" w:unhideWhenUsed="1"/>
+    <w:lsdException w:name="index 2" w:semiHidden="1" w:unhideWhenUsed="1"/>
+    <w:lsdException w:name="index 3" w:semiHidden="1" w:unhideWhenUsed="1"/>
+    <w:lsdException w:name="index 4" w:semiHidden="1" w:unhideWhenUsed="1"/>
+    <w:lsdException w:name="index 5" w:semiHidden="1" w:unhideWhenUsed="1"/>
+    <w:lsdException w:name="index 6" w:semiHidden="1" w:unhideWhenUsed="1"/>
+    <w:lsdException w:name="index 7" w:semiHidden="1" w:unhideWhenUsed="1"/>
+    <w:lsdException w:name="index 8" w:semiHidden="1" w:unhideWhenUsed="1"/>
+    <w:lsdException w:name="index 9" w:semiHidden="1" w:unhideWhenUsed="1"/>
+    <w:lsdException w:name="toc 1" w:semiHidden="1" w:uiPriority="39" w:unhideWhenUsed="1"/>
+    <w:lsdException w:name="toc 2" w:semiHidden="1" w:uiPriority="39" w:unhideWhenUsed="1"/>
+    <w:lsdException w:name="toc 3" w:semiHidden="1" w:uiPriority="39" w:unhideWhenUsed="1"/>
+    <w:lsdException w:name="toc 4" w:semiHidden="1" w:uiPriority="39" w:unhideWhenUsed="1"/>
+    <w:lsdException w:name="toc 5" w:semiHidden="1" w:uiPriority="39" w:unhideWhenUsed="1"/>
+    <w:lsdException w:name="toc 6" w:semiHidden="1" w:uiPriority="39" w:unhideWhenUsed="1"/>
+    <w:lsdException w:name="toc 7" w:semiHidden="1" w:uiPriority="39" w:unhideWhenUsed="1"/>
+    <w:lsdException w:name="toc 8" w:semiHidden="1" w:uiPriority="39" w:unhideWhenUsed="1"/>
+    <w:lsdException w:name="toc 9" w:semiHidden="1" w:uiPriority="39" w:unhideWhenUsed="1"/>
+    <w:lsdException w:name="Normal Indent" w:semiHidden="1" w:unhideWhenUsed="1"/>
+    <w:lsdException w:name="footnote text" w:semiHidden="1" w:unhideWhenUsed="1"/>
+    <w:lsdException w:name="annotation text" w:semiHidden="1" w:unhideWhenUsed="1"/>
+    <w:lsdException w:name="header" w:semiHidden="1" w:unhideWhenUsed="1"/>
+    <w:lsdException w:name="footer" w:semiHidden="1" w:unhideWhenUsed="1"/>
+    <w:lsdException w:name="index heading" w:semiHidden="1" w:unhideWhenUsed="1"/>
+    <w:lsdException w:name="caption" w:semiHidden="1" w:uiPriority="35" w:unhideWhenUsed="1" w:qFormat="1"/>
+    <w:lsdException w:name="table of figures" w:semiHidden="1" w:unhideWhenUsed="1"/>
+    <w:lsdException w:name="envelope address" w:semiHidden="1" w:unhideWhenUsed="1"/>
+    <w:lsdException w:name="envelope return" w:semiHidden="1" w:unhideWhenUsed="1"/>
+    <w:lsdException w:name="footnote reference" w:semiHidden="1" w:unhideWhenUsed="1"/>
+    <w:lsdException w:name="annotation reference" w:semiHidden="1" w:unhideWhenUsed="1"/>
+    <w:lsdException w:name="line number" w:semiHidden="1" w:unhideWhenUsed="1"/>
+    <w:lsdException w:name="page number" w:semiHidden="1" w:unhideWhenUsed="1"/>
+    <w:lsdException w:name="endnote reference" w:semiHidden="1" w:unhideWhenUsed="1"/>
+    <w:lsdException w:name="endnote text" w:semiHidden="1" w:unhideWhenUsed="1"/>
+    <w:lsdException w:name="table of authorities" w:semiHidden="1" w:unhideWhenUsed="1"/>
+    <w:lsdException w:name="macro" w:semiHidden="1" w:unhideWhenUsed="1"/>
+    <w:lsdException w:name="toa heading" w:semiHidden="1" w:unhideWhenUsed="1"/>
+    <w:lsdException w:name="List" w:semiHidden="1" w:unhideWhenUsed="1"/>
+    <w:lsdException w:name="List Bullet" w:semiHidden="1" w:unhideWhenUsed="1"/>
+    <w:lsdException w:name="List Number" w:semiHidden="1" w:unhideWhenUsed="1"/>
+    <w:lsdException w:name="List 2" w:semiHidden="1" w:unhideWhenUsed="1"/>
+    <w:lsdException w:name="List 3" w:semiHidden="1" w:unhideWhenUsed="1"/>
+    <w:lsdException w:name="List 4" w:semiHidden="1" w:unhideWhenUsed="1"/>
+    <w:lsdException w:name="List 5" w:semiHidden="1" w:unhideWhenUsed="1"/>
+    <w:lsdException w:name="List Bullet 2" w:semiHidden="1" w:unhideWhenUsed="1"/>
+    <w:lsdException w:name="List Bullet 3" w:semiHidden="1" w:unhideWhenUsed="1"/>
+    <w:lsdException w:name="List Bullet 4" w:semiHidden="1" w:unhideWhenUsed="1"/>
+    <w:lsdException w:name="List Bullet 5" w:semiHidden="1" w:unhideWhenUsed="1"/>
+    <w:lsdException w:name="List Number 2" w:semiHidden="1" w:unhideWhenUsed="1"/>
+    <w:lsdException w:name="List Number 3" w:semiHidden="1" w:unhideWhenUsed="1"/>
+    <w:lsdException w:name="List Number 4" w:semiHidden="1" w:unhideWhenUsed="1"/>
+    <w:lsdException w:name="List Number 5" w:semiHidden="1" w:unhideWhenUsed="1"/>
+    <w:lsdException w:name="Title" w:uiPriority="10" w:qFormat="1"/>
+    <w:lsdException w:name="Closing" w:semiHidden="1" w:unhideWhenUsed="1"/>
+    <w:lsdException w:name="Signature" w:semiHidden="1" w:unhideWhenUsed="1"/>
+    <w:lsdException w:name="Default Paragraph Font" w:semiHidden="1" w:uiPriority="1" w:unhideWhenUsed="1"/>
+    <w:lsdException w:name="Body Text" w:semiHidden="1" w:unhideWhenUsed="1"/>
+    <w:lsdException w:name="Body Text Indent" w:semiHidden="1" w:unhideWhenUsed="1"/>
+    <w:lsdException w:name="List Continue" w:semiHidden="1" w:unhideWhenUsed="1"/>
+    <w:lsdException w:name="List Continue 2" w:semiHidden="1" w:unhideWhenUsed="1"/>
+    <w:lsdException w:name="List Continue 3" w:semiHidden="1" w:unhideWhenUsed="1"/>
+    <w:lsdException w:name="List Continue 4" w:semiHidden="1" w:unhideWhenUsed="1"/>
+    <w:lsdException w:name="List Continue 5" w:semiHidden="1" w:unhideWhenUsed="1"/>
+    <w:lsdException w:name="Message Header" w:semiHidden="1" w:unhideWhenUsed="1"/>
+    <w:lsdException w:name="Subtitle" w:uiPriority="11" w:qFormat="1"/>
+    <w:lsdException w:name="Salutation" w:semiHidden="1" w:unhideWhenUsed="1"/>
+    <w:lsdException w:name="Date" w:semiHidden="1" w:unhideWhenUsed="1"/>
+    <w:lsdException w:name="Body Text First Indent" w:semiHidden="1" w:unhideWhenUsed="1"/>
+    <w:lsdException w:name="Body Text First Indent 2" w:semiHidden="1" w:unhideWhenUsed="1"/>
+    <w:lsdException w:name="Note Heading" w:semiHidden="1" w:unhideWhenUsed="1"/>
+    <w:lsdException w:name="Body Text 2" w:semiHidden="1" w:unhideWhenUsed="1"/>
+    <w:lsdException w:name="Body Text 3" w:semiHidden="1" w:unhideWhenUsed="1"/>
+    <w:lsdException w:name="Body Text Indent 2" w:semiHidden="1" w:unhideWhenUsed="1"/>
+    <w:lsdException w:name="Body Text Indent 3" w:semiHidden="1" w:unhideWhenUsed="1"/>
+    <w:lsdException w:name="Block Text" w:semiHidden="1" w:unhideWhenUsed="1"/>
+    <w:lsdException w:name="Hyperlink" w:semiHidden="1" w:unhideWhenUsed="1"/>
+    <w:lsdException w:name="FollowedHyperlink" w:semiHidden="1" w:unhideWhenUsed="1"/>
+    <w:lsdException w:name="Strong" w:uiPriority="22" w:qFormat="1"/>
+    <w:lsdException w:name="Emphasis" w:uiPriority="20" w:qFormat="1"/>
+    <w:lsdException w:name="Document Map" w:semiHidden="1" w:unhideWhenUsed="1"/>
+    <w:lsdException w:name="Plain Text" w:semiHidden="1" w:unhideWhenUsed="1"/>
+    <w:lsdException w:name="E-mail Signature" w:semiHidden="1" w:unhideWhenUsed="1"/>
+    <w:lsdException w:name="HTML Top of Form" w:semiHidden="1" w:unhideWhenUsed="1"/>
+    <w:lsdException w:name="HTML Bottom of Form" w:semiHidden="1" w:unhideWhenUsed="1"/>
+    <w:lsdException w:name="Normal (Web)" w:semiHidden="1" w:unhideWhenUsed="1"/>
+    <w:lsdException w:name="HTML Acronym" w:semiHidden="1" w:unhideWhenUsed="1"/>
+    <w:lsdException w:name="HTML Address" w:semiHidden="1" w:unhideWhenUsed="1"/>
+    <w:lsdException w:name="HTML Cite" w:semiHidden="1" w:unhideWhenUsed="1"/>
+    <w:lsdException w:name="HTML Code" w:semiHidden="1" w:unhideWhenUsed="1"/>
+    <w:lsdException w:name="HTML Definition" w:semiHidden="1" w:unhideWhenUsed="1"/>
+    <w:lsdException w:name="HTML Keyboard" w:semiHidden="1" w:unhideWhenUsed="1"/>
+    <w:lsdException w:name="HTML Preformatted" w:semiHidden="1" w:unhideWhenUsed="1"/>
+    <w:lsdException w:name="HTML Sample" w:semiHidden="1" w:unhideWhenUsed="1"/>
+    <w:lsdException w:name="HTML Typewriter" w:semiHidden="1" w:unhideWhenUsed="1"/>
+    <w:lsdException w:name="HTML Variable" w:semiHidden="1" w:unhideWhenUsed="1"/>
+    <w:lsdException w:name="Normal Table" w:semiHidden="1" w:unhideWhenUsed="1"/>
+    <w:lsdException w:name="annotation subject" w:semiHidden="1" w:unhideWhenUsed="1"/>
+    <w:lsdException w:name="No List" w:semiHidden="1" w:unhideWhenUsed="1"/>
+    <w:lsdException w:name="Outline List 1" w:semiHidden="1" w:unhideWhenUsed="1"/>
+    <w:lsdException w:name="Outline List 2" w:semiHidden="1" w:unhideWhenUsed="1"/>
+    <w:lsdException w:name="Outline List 3" w:semiHidden="1" w:unhideWhenUsed="1"/>
+    <w:lsdException w:name="Table Simple 1" w:semiHidden="1" w:unhideWhenUsed="1"/>
+    <w:lsdException w:name="Table Simple 2" w:semiHidden="1" w:unhideWhenUsed="1"/>
+    <w:lsdException w:name="Table Simple 3" w:semiHidden="1" w:unhideWhenUsed="1"/>
+    <w:lsdException w:name="Table Classic 1" w:semiHidden="1" w:unhideWhenUsed="1"/>
+    <w:lsdException w:name="Table Classic 2" w:semiHidden="1" w:unhideWhenUsed="1"/>
+    <w:lsdException w:name="Table Classic 3" w:semiHidden="1" w:unhideWhenUsed="1"/>
+    <w:lsdException w:name="Table Classic 4" w:semiHidden="1" w:unhideWhenUsed="1"/>
+    <w:lsdException w:name="Table Colorful 1" w:semiHidden="1" w:unhideWhenUsed="1"/>
+    <w:lsdException w:name="Table Colorful 2" w:semiHidden="1" w:unhideWhenUsed="1"/>
+    <w:lsdException w:name="Table Colorful 3" w:semiHidden="1" w:unhideWhenUsed="1"/>
+    <w:lsdException w:name="Table Columns 1" w:semiHidden="1" w:unhideWhenUsed="1"/>
+    <w:lsdException w:name="Table Columns 2" w:semiHidden="1" w:unhideWhenUsed="1"/>
+    <w:lsdException w:name="Table Columns 3" w:semiHidden="1" w:unhideWhenUsed="1"/>
+    <w:lsdException w:name="Table Columns 4" w:semiHidden="1" w:unhideWhenUsed="1"/>
+    <w:lsdException w:name="Table Columns 5" w:semiHidden="1" w:unhideWhenUsed="1"/>
+    <w:lsdException w:name="Table Grid 1" w:semiHidden="1" w:unhideWhenUsed="1"/>
+    <w:lsdException w:name="Table Grid 2" w:semiHidden="1" w:unhideWhenUsed="1"/>
+    <w:lsdException w:name="Table Grid 3" w:semiHidden="1" w:unhideWhenUsed="1"/>
+    <w:lsdException w:name="Table Grid 4" w:semiHidden="1" w:unhideWhenUsed="1"/>
+    <w:lsdException w:name="Table Grid 5" w:semiHidden="1" w:unhideWhenUsed="1"/>
+    <w:lsdException w:name="Table Grid 6" w:semiHidden="1" w:unhideWhenUsed="1"/>
+    <w:lsdException w:name="Table Grid 7" w:semiHidden="1" w:unhideWhenUsed="1"/>
+    <w:lsdException w:name="Table Grid 8" w:semiHidden="1" w:unhideWhenUsed="1"/>
+    <w:lsdException w:name="Table List 1" w:semiHidden="1" w:unhideWhenUsed="1"/>
+    <w:lsdException w:name="Table List 2" w:semiHidden="1" w:unhideWhenUsed="1"/>
+    <w:lsdException w:name="Table List 3" w:semiHidden="1" w:unhideWhenUsed="1"/>
+    <w:lsdException w:name="Table List 4" w:semiHidden="1" w:unhideWhenUsed="1"/>
+    <w:lsdException w:name="Table List 5" w:semiHidden="1" w:unhideWhenUsed="1"/>
+    <w:lsdException w:name="Table List 6" w:semiHidden="1" w:unhideWhenUsed="1"/>
+    <w:lsdException w:name="Table List 7" w:semiHidden="1" w:unhideWhenUsed="1"/>
+    <w:lsdException w:name="Table List 8" w:semiHidden="1" w:unhideWhenUsed="1"/>
+    <w:lsdException w:name="Table 3D effects 1" w:semiHidden="1" w:unhideWhenUsed="1"/>
+    <w:lsdException w:name="Table 3D effects 2" w:semiHidden="1" w:unhideWhenUsed="1"/>
+    <w:lsdException w:name="Table 3D effects 3" w:semiHidden="1" w:unhideWhenUsed="1"/>
+    <w:lsdException w:name="Table Contemporary" w:semiHidden="1" w:unhideWhenUsed="1"/>
+    <w:lsdException w:name="Table Elegant" w:semiHidden="1" w:unhideWhenUsed="1"/>
+    <w:lsdException w:name="Table Professional" w:semiHidden="1" w:unhideWhenUsed="1"/>
+    <w:lsdException w:name="Table Subtle 1" w:semiHidden="1" w:unhideWhenUsed="1"/>
+    <w:lsdException w:name="Table Subtle 2" w:semiHidden="1" w:unhideWhenUsed="1"/>
+    <w:lsdException w:name="Table Web 1" w:semiHidden="1" w:unhideWhenUsed="1"/>
+    <w:lsdException w:name="Table Web 2" w:semiHidden="1" w:unhideWhenUsed="1"/>
+    <w:lsdException w:name="Table Web 3" w:semiHidden="1" w:unhideWhenUsed="1"/>
+    <w:lsdException w:name="Balloon Text" w:semiHidden="1" w:unhideWhenUsed="1"/>
+    <w:lsdException w:name="Table Grid" w:uiPriority="59"/>
+    <w:lsdException w:name="Table Theme" w:semiHidden="1" w:unhideWhenUsed="1"/>
+    <w:lsdException w:name="Placeholder Text" w:semiHidden="1"/>
+    <w:lsdException w:name="No Spacing" w:uiPriority="1" w:qFormat="1"/>
+    <w:lsdException w:name="Light Shading" w:uiPriority="60"/>
+    <w:lsdException w:name="Light List" w:uiPriority="61"/>
+    <w:lsdException w:name="Light Grid" w:uiPriority="62"/>
+    <w:lsdException w:name="Medium Shading 1" w:uiPriority="63"/>
+    <w:lsdException w:name="Medium Shading 2" w:uiPriority="64"/>
+    <w:lsdException w:name="Medium List 1" w:uiPriority="65"/>
+    <w:lsdException w:name="Medium List 2" w:uiPriority="66"/>
+    <w:lsdException w:name="Medium Grid 1" w:uiPriority="67"/>
+    <w:lsdException w:name="Medium Grid 2" w:uiPriority="68"/>
+    <w:lsdException w:name="Medium Grid 3" w:uiPriority="69"/>
+    <w:lsdException w:name="Dark List" w:uiPriority="70"/>
+    <w:lsdException w:name="Colorful Shading" w:uiPriority="71"/>
+    <w:lsdException w:name="Colorful List" w:uiPriority="72"/>
+    <w:lsdException w:name="Colorful Grid" w:uiPriority="73"/>
+    <w:lsdException w:name="Light Shading Accent 1" w:uiPriority="60"/>
+    <w:lsdException w:name="Light List Accent 1" w:uiPriority="61"/>
+    <w:lsdException w:name="Light Grid Accent 1" w:uiPriority="62"/>
+    <w:lsdException w:name="Medium Shading 1 Accent 1" w:uiPriority="63"/>
+    <w:lsdException w:name="Medium Shading 2 Accent 1" w:uiPriority="64"/>
+    <w:lsdException w:name="Medium List 1 Accent 1" w:uiPriority="65"/>
+    <w:lsdException w:name="Revision" w:semiHidden="1"/>
+    <w:lsdException w:name="List Paragraph" w:uiPriority="34" w:qFormat="1"/>
+    <w:lsdException w:name="Quote" w:uiPriority="29" w:qFormat="1"/>
+    <w:lsdException w:name="Intense Quote" w:uiPriority="30" w:qFormat="1"/>
+    <w:lsdException w:name="Medium List 2 Accent 1" w:uiPriority="66"/>
+    <w:lsdException w:name="Medium Grid 1 Accent 1" w:uiPriority="67"/>
+    <w:lsdException w:name="Medium Grid 2 Accent 1" w:uiPriority="68"/>
+    <w:lsdException w:name="Medium Grid 3 Accent 1" w:uiPriority="69"/>
+    <w:lsdException w:name="Dark List Accent 1" w:uiPriority="70"/>
+    <w:lsdException w:name="Colorful Shading Accent 1" w:uiPriority="71"/>
+    <w:lsdException w:name="Colorful List Accent 1" w:uiPriority="72"/>
+    <w:lsdException w:name="Colorful Grid Accent 1" w:uiPriority="73"/>
+    <w:lsdException w:name="Light Shading Accent 2" w:uiPriority="60"/>
+    <w:lsdException w:name="Light List Accent 2" w:uiPriority="61"/>
+    <w:lsdException w:name="Light Grid Accent 2" w:uiPriority="62"/>
+    <w:lsdException w:name="Medium Shading 1 Accent 2" w:uiPriority="63"/>
+    <w:lsdException w:name="Medium Shading 2 Accent 2" w:uiPriority="64"/>
+    <w:lsdException w:name="Medium List 1 Accent 2" w:uiPriority="65"/>
+    <w:lsdException w:name="Medium List 2 Accent 2" w:uiPriority="66"/>
+    <w:lsdException w:name="Medium Grid 1 Accent 2" w:uiPriority="67"/>
+    <w:lsdException w:name="Medium Grid 2 Accent 2" w:uiPriority="68"/>
+    <w:lsdException w:name="Medium Grid 3 Accent 2" w:uiPriority="69"/>
+    <w:lsdException w:name="Dark List Accent 2" w:uiPriority="70"/>
+    <w:lsdException w:name="Colorful Shading Accent 2" w:uiPriority="71"/>
+    <w:lsdException w:name="Colorful List Accent 2" w:uiPriority="72"/>
+    <w:lsdException w:name="Colorful Grid Accent 2" w:uiPriority="73"/>
+    <w:lsdException w:name="Light Shading Accent 3" w:uiPriority="60"/>
+    <w:lsdException w:name="Light List Accent 3" w:uiPriority="61"/>
+    <w:lsdException w:name="Light Grid Accent 3" w:uiPriority="62"/>
+    <w:lsdException w:name="Medium Shading 1 Accent 3" w:uiPriority="63"/>
+    <w:lsdException w:name="Medium Shading 2 Accent 3" w:uiPriority="64"/>
+    <w:lsdException w:name="Medium List 1 Accent 3" w:uiPriority="65"/>
+    <w:lsdException w:name="Medium List 2 Accent 3" w:uiPriority="66"/>
+    <w:lsdException w:name="Medium Grid 1 Accent 3" w:uiPriority="67"/>
+    <w:lsdException w:name="Medium Grid 2 Accent 3" w:uiPriority="68"/>
+    <w:lsdException w:name="Medium Grid 3 Accent 3" w:uiPriority="69"/>
+    <w:lsdException w:name="Dark List Accent 3" w:uiPriority="70"/>
+    <w:lsdException w:name="Colorful Shading Accent 3" w:uiPriority="71"/>
+    <w:lsdException w:name="Colorful List Accent 3" w:uiPriority="72"/>
+    <w:lsdException w:name="Colorful Grid Accent 3" w:uiPriority="73"/>
+    <w:lsdException w:name="Light Shading Accent 4" w:uiPriority="60"/>
+    <w:lsdException w:name="Light List Accent 4" w:uiPriority="61"/>
+    <w:lsdException w:name="Light Grid Accent 4" w:uiPriority="62"/>
+    <w:lsdException w:name="Medium Shading 1 Accent 4" w:uiPriority="63"/>
+    <w:lsdException w:name="Medium Shading 2 Accent 4" w:uiPriority="64"/>
+    <w:lsdException w:name="Medium List 1 Accent 4" w:uiPriority="65"/>
+    <w:lsdException w:name="Medium List 2 Accent 4" w:uiPriority="66"/>
+    <w:lsdException w:name="Medium Grid 1 Accent 4" w:uiPriority="67"/>
+    <w:lsdException w:name="Medium Grid 2 Accent 4" w:uiPriority="68"/>
+    <w:lsdException w:name="Medium Grid 3 Accent 4" w:uiPriority="69"/>
+    <w:lsdException w:name="Dark List Accent 4" w:uiPriority="70"/>
+    <w:lsdException w:name="Colorful Shading Accent 4" w:uiPriority="71"/>
+    <w:lsdException w:name="Colorful List Accent 4" w:uiPriority="72"/>
+    <w:lsdException w:name="Colorful Grid Accent 4" w:uiPriority="73"/>
+    <w:lsdException w:name="Light Shading Accent 5" w:uiPriority="60"/>
+    <w:lsdException w:name="Light List Accent 5" w:uiPriority="61"/>
+    <w:lsdException w:name="Light Grid Accent 5" w:uiPriority="62"/>
+    <w:lsdException w:name="Medium Shading 1 Accent 5" w:uiPriority="63"/>
+    <w:lsdException w:name="Medium Shading 2 Accent 5" w:uiPriority="64"/>
+    <w:lsdException w:name="Medium List 1 Accent 5" w:uiPriority="65"/>
+    <w:lsdException w:name="Medium List 2 Accent 5" w:uiPriority="66"/>
+    <w:lsdException w:name="Medium Grid 1 Accent 5" w:uiPriority="67"/>
+    <w:lsdException w:name="Medium Grid 2 Accent 5" w:uiPriority="68"/>
+    <w:lsdException w:name="Medium Grid 3 Accent 5" w:uiPriority="69"/>
+    <w:lsdException w:name="Dark List Accent 5" w:uiPriority="70"/>
+    <w:lsdException w:name="Colorful Shading Accent 5" w:uiPriority="71"/>
+    <w:lsdException w:name="Colorful List Accent 5" w:uiPriority="72"/>
+    <w:lsdException w:name="Colorful Grid Accent 5" w:uiPriority="73"/>
+    <w:lsdException w:name="Light Shading Accent 6" w:uiPriority="60"/>
+    <w:lsdException w:name="Light List Accent 6" w:uiPriority="61"/>
+    <w:lsdException w:name="Light Grid Accent 6" w:uiPriority="62"/>
+    <w:lsdException w:name="Medium Shading 1 Accent 6" w:uiPriority="63"/>
+    <w:lsdException w:name="Medium Shading 2 Accent 6" w:uiPriority="64"/>
+    <w:lsdException w:name="Medium List 1 Accent 6" w:uiPriority="65"/>
+    <w:lsdException w:name="Medium List 2 Accent 6" w:uiPriority="66"/>
+    <w:lsdException w:name="Medium Grid 1 Accent 6" w:uiPriority="67"/>
+    <w:lsdException w:name="Medium Grid 2 Accent 6" w:uiPriority="68"/>
+    <w:lsdException w:name="Medium Grid 3 Accent 6" w:uiPriority="69"/>
+    <w:lsdException w:name="Dark List Accent 6" w:uiPriority="70"/>
+    <w:lsdException w:name="Colorful Shading Accent 6" w:uiPriority="71"/>
+    <w:lsdException w:name="Colorful List Accent 6" w:uiPriority="72"/>
+    <w:lsdException w:name="Colorful Grid Accent 6" w:uiPriority="73"/>
+    <w:lsdException w:name="Subtle Emphasis" w:uiPriority="19" w:qFormat="1"/>
+    <w:lsdException w:name="Intense Emphasis" w:uiPriority="21" w:qFormat="1"/>
+    <w:lsdException w:name="Subtle Reference" w:uiPriority="31" w:qFormat="1"/>
+    <w:lsdException w:name="Intense Reference" w:uiPriority="32" w:qFormat="1"/>
+    <w:lsdException w:name="Book Title" w:uiPriority="33" w:qFormat="1"/>
+    <w:lsdException w:name="Bibliography" w:semiHidden="1" w:uiPriority="37" w:unhideWhenUsed="1"/>
+    <w:lsdException w:name="TOC Heading" w:semiHidden="1" w:uiPriority="39" w:unhideWhenUsed="1" w:qFormat="1"/>
+    <w:lsdException w:name="Plain Table 1" w:uiPriority="41"/>
+    <w:lsdException w:name="Plain Table 2" w:uiPriority="42"/>
+    <w:lsdException w:name="Plain Table 3" w:uiPriority="43"/>
+    <w:lsdException w:name="Plain Table 4" w:uiPriority="44"/>
+    <w:lsdException w:name="Plain Table 5" w:uiPriority="45"/>
+    <w:lsdException w:name="Grid Table Light" w:uiPriority="40"/>
+    <w:lsdException w:name="Grid Table 1 Light" w:uiPriority="46"/>
+    <w:lsdException w:name="Grid Table 2" w:uiPriority="47"/>
+    <w:lsdException w:name="Grid Table 3" w:uiPriority="48"/>
+    <w:lsdException w:name="Grid Table 4" w:uiPriority="49"/>
+    <w:lsdException w:name="Grid Table 5 Dark" w:uiPriority="50"/>
+    <w:lsdException w:name="Grid Table 6 Colorful" w:uiPriority="51"/>
+    <w:lsdException w:name="Grid Table 7 Colorful" w:uiPriority="52"/>
+    <w:lsdException w:name="Grid Table 1 Light Accent 1" w:uiPriority="46"/>
+    <w:lsdException w:name="Grid Table 2 Accent 1" w:uiPriority="47"/>
+    <w:lsdException w:name="Grid Table 3 Accent 1" w:uiPriority="48"/>
+    <w:lsdException w:name="Grid Table 4 Accent 1" w:uiPriority="49"/>
+    <w:lsdException w:name="Grid Table 5 Dark Accent 1" w:uiPriority="50"/>
+    <w:lsdException w:name="Grid Table 6 Colorful Accent 1" w:uiPriority="51"/>
+    <w:lsdException w:name="Grid Table 7 Colorful Accent 1" w:uiPriority="52"/>
+    <w:lsdException w:name="Grid Table 1 Light Accent 2" w:uiPriority="46"/>
+    <w:lsdException w:name="Grid Table 2 Accent 2" w:uiPriority="47"/>
+    <w:lsdException w:name="Grid Table 3 Accent 2" w:uiPriority="48"/>
+    <w:lsdException w:name="Grid Table 4 Accent 2" w:uiPriority="49"/>
+    <w:lsdException w:name="Grid Table 5 Dark Accent 2" w:uiPriority="50"/>
+    <w:lsdException w:name="Grid Table 6 Colorful Accent 2" w:uiPriority="51"/>
+    <w:lsdException w:name="Grid Table 7 Colorful Accent 2" w:uiPriority="52"/>
+    <w:lsdException w:name="Grid Table 1 Light Accent 3" w:uiPriority="46"/>
+    <w:lsdException w:name="Grid Table 2 Accent 3" w:uiPriority="47"/>
+    <w:lsdException w:name="Grid Table 3 Accent 3" w:uiPriority="48"/>
+    <w:lsdException w:name="Grid Table 4 Accent 3" w:uiPriority="49"/>
+    <w:lsdException w:name="Grid Table 5 Dark Accent 3" w:uiPriority="50"/>
+    <w:lsdException w:name="Grid Table 6 Colorful Accent 3" w:uiPriority="51"/>
+    <w:lsdException w:name="Grid Table 7 Colorful Accent 3" w:uiPriority="52"/>
+    <w:lsdException w:name="Grid Table 1 Light Accent 4" w:uiPriority="46"/>
+    <w:lsdException w:name="Grid Table 2 Accent 4" w:uiPriority="47"/>
+    <w:lsdException w:name="Grid Table 3 Accent 4" w:uiPriority="48"/>
+    <w:lsdException w:name="Grid Table 4 Accent 4" w:uiPriority="49"/>
+    <w:lsdException w:name="Grid Table 5 Dark Accent 4" w:uiPriority="50"/>
+    <w:lsdException w:name="Grid Table 6 Colorful Accent 4" w:uiPriority="51"/>
+    <w:lsdException w:name="Grid Table 7 Colorful Accent 4" w:uiPriority="52"/>
+    <w:lsdException w:name="Grid Table 1 Light Accent 5" w:uiPriority="46"/>
+    <w:lsdException w:name="Grid Table 2 Accent 5" w:uiPriority="47"/>
+    <w:lsdException w:name="Grid Table 3 Accent 5" w:uiPriority="48"/>
+    <w:lsdException w:name="Grid Table 4 Accent 5" w:uiPriority="49"/>
+    <w:lsdException w:name="Grid Table 5 Dark Accent 5" w:uiPriority="50"/>
+    <w:lsdException w:name="Grid Table 6 Colorful Accent 5" w:uiPriority="51"/>
+    <w:lsdException w:name="Grid Table 7 Colorful Accent 5" w:uiPriority="52"/>
+    <w:lsdException w:name="Grid Table 1 Light Accent 6" w:uiPriority="46"/>
+    <w:lsdException w:name="Grid Table 2 Accent 6" w:uiPriority="47"/>
+    <w:lsdException w:name="Grid Table 3 Accent 6" w:uiPriority="48"/>
+    <w:lsdException w:name="Grid Table 4 Accent 6" w:uiPriority="49"/>
+    <w:lsdException w:name="Grid Table 5 Dark Accent 6" w:uiPriority="50"/>
+    <w:lsdException w:name="Grid Table 6 Colorful Accent 6" w:uiPriority="51"/>
+    <w:lsdException w:name="Grid Table 7 Colorful Accent 6" w:uiPriority="52"/>
+    <w:lsdException w:name="List Table 1 Light" w:uiPriority="46"/>
+    <w:lsdException w:name="List Table 2" w:uiPriority="47"/>
+    <w:lsdException w:name="List Table 3" w:uiPriority="48"/>
+    <w:lsdException w:name="List Table 4" w:uiPriority="49"/>
+    <w:lsdException w:name="List Table 5 Dark" w:uiPriority="50"/>
+    <w:lsdException w:name="List Table 6 Colorful" w:uiPriority="51"/>
+    <w:lsdException w:name="List Table 7 Colorful" w:uiPriority="52"/>
+    <w:lsdException w:name="List Table 1 Light Accent 1" w:uiPriority="46"/>
+    <w:lsdException w:name="List Table 2 Accent 1" w:uiPriority="47"/>
+    <w:lsdException w:name="List Table 3 Accent 1" w:uiPriority="48"/>
+    <w:lsdException w:name="List Table 4 Accent 1" w:uiPriority="49"/>
+    <w:lsdException w:name="List Table 5 Dark Accent 1" w:uiPriority="50"/>
+    <w:lsdException w:name="List Table 6 Colorful Accent 1" w:uiPriority="51"/>
+    <w:lsdException w:name="List Table 7 Colorful Accent 1" w:uiPriority="52"/>
+    <w:lsdException w:name="List Table 1 Light Accent 2" w:uiPriority="46"/>
+    <w:lsdException w:name="List Table 2 Accent 2" w:uiPriority="47"/>
+    <w:lsdException w:name="List Table 3 Accent 2" w:uiPriority="48"/>
+    <w:lsdException w:name="List Table 4 Accent 2" w:uiPriority="49"/>
+    <w:lsdException w:name="List Table 5 Dark Accent 2" w:uiPriority="50"/>
+    <w:lsdException w:name="List Table 6 Colorful Accent 2" w:uiPriority="51"/>
+    <w:lsdException w:name="List Table 7 Colorful Accent 2" w:uiPriority="52"/>
+    <w:lsdException w:name="List Table 1 Light Accent 3" w:uiPriority="46"/>
+    <w:lsdException w:name="List Table 2 Accent 3" w:uiPriority="47"/>
+    <w:lsdException w:name="List Table 3 Accent 3" w:uiPriority="48"/>
+    <w:lsdException w:name="List Table 4 Accent 3" w:uiPriority="49"/>
+    <w:lsdException w:name="List Table 5 Dark Accent 3" w:uiPriority="50"/>
+    <w:lsdException w:name="List Table 6 Colorful Accent 3" w:uiPriority="51"/>
+    <w:lsdException w:name="List Table 7 Colorful Accent 3" w:uiPriority="52"/>
+    <w:lsdException w:name="List Table 1 Light Accent 4" w:uiPriority="46"/>
+    <w:lsdException w:name="List Table 2 Accent 4" w:uiPriority="47"/>
+    <w:lsdException w:name="List Table 3 Accent 4" w:uiPriority="48"/>
+    <w:lsdException w:name="List Table 4 Accent 4" w:uiPriority="49"/>
+    <w:lsdException w:name="List Table 5 Dark Accent 4" w:uiPriority="50"/>
+    <w:lsdException w:name="List Table 6 Colorful Accent 4" w:uiPriority="51"/>
+    <w:lsdException w:name="List Table 7 Colorful Accent 4" w:uiPriority="52"/>
+    <w:lsdException w:name="List Table 1 Light Accent 5" w:uiPriority="46"/>
+    <w:lsdException w:name="List Table 2 Accent 5" w:uiPriority="47"/>
+    <w:lsdException w:name="List Table 3 Accent 5" w:uiPriority="48"/>
+    <w:lsdException w:name="List Table 4 Accent 5" w:uiPriority="49"/>
+    <w:lsdException w:name="List Table 5 Dark Accent 5" w:uiPriority="50"/>
+    <w:lsdException w:name="List Table 6 Colorful Accent 5" w:uiPriority="51"/>
+    <w:lsdException w:name="List Table 7 Colorful Accent 5" w:uiPriority="52"/>
+    <w:lsdException w:name="List Table 1 Light Accent 6" w:uiPriority="46"/>
+    <w:lsdException w:name="List Table 2 Accent 6" w:uiPriority="47"/>
+    <w:lsdException w:name="List Table 3 Accent 6" w:uiPriority="48"/>
+    <w:lsdException w:name="List Table 4 Accent 6" w:uiPriority="49"/>
+    <w:lsdException w:name="List Table 5 Dark Accent 6" w:uiPriority="50"/>
+    <w:lsdException w:name="List Table 6 Colorful Accent 6" w:uiPriority="51"/>
+    <w:lsdException w:name="List Table 7 Colorful Accent 6" w:uiPriority="52"/>
   </w:latentStyles>
   <w:style w:type="paragraph" w:default="1" w:styleId="Normal">
     <w:name w:val="Normal"/>
@@ -1273,11 +1809,11 @@
       <w:szCs w:val="24"/>
     </w:rPr>
   </w:style>
-  <w:style w:type="paragraph" w:styleId="Heading1">
+  <w:style w:type="paragraph" w:styleId="Overskrift1">
     <w:name w:val="heading 1"/>
     <w:basedOn w:val="Normal"/>
     <w:next w:val="Normal"/>
-    <w:link w:val="Heading1Char"/>
+    <w:link w:val="Overskrift1Tegn"/>
     <w:uiPriority w:val="9"/>
     <w:qFormat/>
     <w:rsid w:val="00FF49B5"/>
@@ -1296,11 +1832,11 @@
       <w:szCs w:val="28"/>
     </w:rPr>
   </w:style>
-  <w:style w:type="paragraph" w:styleId="Heading2">
+  <w:style w:type="paragraph" w:styleId="Overskrift2">
     <w:name w:val="heading 2"/>
     <w:basedOn w:val="Normal"/>
     <w:next w:val="Normal"/>
-    <w:link w:val="Heading2Char"/>
+    <w:link w:val="Overskrift2Tegn"/>
     <w:uiPriority w:val="9"/>
     <w:unhideWhenUsed/>
     <w:qFormat/>
@@ -1318,11 +1854,11 @@
       <w:szCs w:val="26"/>
     </w:rPr>
   </w:style>
-  <w:style w:type="paragraph" w:styleId="Heading3">
+  <w:style w:type="paragraph" w:styleId="Overskrift3">
     <w:name w:val="heading 3"/>
     <w:basedOn w:val="Normal"/>
     <w:next w:val="Normal"/>
-    <w:link w:val="Heading3Char"/>
+    <w:link w:val="Overskrift3Tegn"/>
     <w:uiPriority w:val="9"/>
     <w:unhideWhenUsed/>
     <w:qFormat/>
@@ -1339,11 +1875,11 @@
       <w:sz w:val="26"/>
     </w:rPr>
   </w:style>
-  <w:style w:type="paragraph" w:styleId="Heading4">
+  <w:style w:type="paragraph" w:styleId="Overskrift4">
     <w:name w:val="heading 4"/>
     <w:basedOn w:val="Normal"/>
     <w:next w:val="Normal"/>
-    <w:link w:val="Heading4Char"/>
+    <w:link w:val="Overskrift4Tegn"/>
     <w:uiPriority w:val="9"/>
     <w:semiHidden/>
     <w:unhideWhenUsed/>
@@ -1364,11 +1900,11 @@
       <w:color w:val="4F81BD" w:themeColor="accent1"/>
     </w:rPr>
   </w:style>
-  <w:style w:type="paragraph" w:styleId="Heading5">
+  <w:style w:type="paragraph" w:styleId="Overskrift5">
     <w:name w:val="heading 5"/>
     <w:basedOn w:val="Normal"/>
     <w:next w:val="Normal"/>
-    <w:link w:val="Heading5Char"/>
+    <w:link w:val="Overskrift5Tegn"/>
     <w:uiPriority w:val="9"/>
     <w:semiHidden/>
     <w:unhideWhenUsed/>
@@ -1385,11 +1921,11 @@
       <w:color w:val="243F60" w:themeColor="accent1" w:themeShade="7F"/>
     </w:rPr>
   </w:style>
-  <w:style w:type="paragraph" w:styleId="Heading6">
+  <w:style w:type="paragraph" w:styleId="Overskrift6">
     <w:name w:val="heading 6"/>
     <w:basedOn w:val="Normal"/>
     <w:next w:val="Normal"/>
-    <w:link w:val="Heading6Char"/>
+    <w:link w:val="Overskrift6Tegn"/>
     <w:uiPriority w:val="9"/>
     <w:semiHidden/>
     <w:unhideWhenUsed/>
@@ -1408,11 +1944,11 @@
       <w:color w:val="243F60" w:themeColor="accent1" w:themeShade="7F"/>
     </w:rPr>
   </w:style>
-  <w:style w:type="paragraph" w:styleId="Heading7">
+  <w:style w:type="paragraph" w:styleId="Overskrift7">
     <w:name w:val="heading 7"/>
     <w:basedOn w:val="Normal"/>
     <w:next w:val="Normal"/>
-    <w:link w:val="Heading7Char"/>
+    <w:link w:val="Overskrift7Tegn"/>
     <w:uiPriority w:val="9"/>
     <w:semiHidden/>
     <w:unhideWhenUsed/>
@@ -1431,11 +1967,11 @@
       <w:color w:val="404040" w:themeColor="text1" w:themeTint="BF"/>
     </w:rPr>
   </w:style>
-  <w:style w:type="paragraph" w:styleId="Heading8">
+  <w:style w:type="paragraph" w:styleId="Overskrift8">
     <w:name w:val="heading 8"/>
     <w:basedOn w:val="Normal"/>
     <w:next w:val="Normal"/>
-    <w:link w:val="Heading8Char"/>
+    <w:link w:val="Overskrift8Tegn"/>
     <w:uiPriority w:val="9"/>
     <w:semiHidden/>
     <w:unhideWhenUsed/>
@@ -1454,11 +1990,11 @@
       <w:szCs w:val="20"/>
     </w:rPr>
   </w:style>
-  <w:style w:type="paragraph" w:styleId="Heading9">
+  <w:style w:type="paragraph" w:styleId="Overskrift9">
     <w:name w:val="heading 9"/>
     <w:basedOn w:val="Normal"/>
     <w:next w:val="Normal"/>
-    <w:link w:val="Heading9Char"/>
+    <w:link w:val="Overskrift9Tegn"/>
     <w:uiPriority w:val="9"/>
     <w:semiHidden/>
     <w:unhideWhenUsed/>
@@ -1479,13 +2015,13 @@
       <w:szCs w:val="20"/>
     </w:rPr>
   </w:style>
-  <w:style w:type="character" w:default="1" w:styleId="DefaultParagraphFont">
+  <w:style w:type="character" w:default="1" w:styleId="Standardskrifttypeiafsnit">
     <w:name w:val="Default Paragraph Font"/>
     <w:uiPriority w:val="1"/>
     <w:semiHidden/>
     <w:unhideWhenUsed/>
   </w:style>
-  <w:style w:type="table" w:default="1" w:styleId="TableNormal">
+  <w:style w:type="table" w:default="1" w:styleId="Tabel-Normal">
     <w:name w:val="Normal Table"/>
     <w:uiPriority w:val="99"/>
     <w:semiHidden/>
@@ -1500,16 +2036,16 @@
       </w:tblCellMar>
     </w:tblPr>
   </w:style>
-  <w:style w:type="numbering" w:default="1" w:styleId="NoList">
+  <w:style w:type="numbering" w:default="1" w:styleId="Ingenoversigt">
     <w:name w:val="No List"/>
     <w:uiPriority w:val="99"/>
     <w:semiHidden/>
     <w:unhideWhenUsed/>
   </w:style>
-  <w:style w:type="character" w:customStyle="1" w:styleId="Heading2Char">
-    <w:name w:val="Heading 2 Char"/>
-    <w:basedOn w:val="DefaultParagraphFont"/>
-    <w:link w:val="Heading2"/>
+  <w:style w:type="character" w:customStyle="1" w:styleId="Overskrift2Tegn">
+    <w:name w:val="Overskrift 2 Tegn"/>
+    <w:basedOn w:val="Standardskrifttypeiafsnit"/>
+    <w:link w:val="Overskrift2"/>
     <w:uiPriority w:val="9"/>
     <w:rsid w:val="006F4F77"/>
     <w:rPr>
@@ -1519,10 +2055,10 @@
       <w:szCs w:val="26"/>
     </w:rPr>
   </w:style>
-  <w:style w:type="character" w:customStyle="1" w:styleId="Heading3Char">
-    <w:name w:val="Heading 3 Char"/>
-    <w:basedOn w:val="DefaultParagraphFont"/>
-    <w:link w:val="Heading3"/>
+  <w:style w:type="character" w:customStyle="1" w:styleId="Overskrift3Tegn">
+    <w:name w:val="Overskrift 3 Tegn"/>
+    <w:basedOn w:val="Standardskrifttypeiafsnit"/>
+    <w:link w:val="Overskrift3"/>
     <w:uiPriority w:val="9"/>
     <w:rsid w:val="006F4F77"/>
     <w:rPr>
@@ -1532,7 +2068,7 @@
       <w:szCs w:val="24"/>
     </w:rPr>
   </w:style>
-  <w:style w:type="paragraph" w:styleId="ListParagraph">
+  <w:style w:type="paragraph" w:styleId="Listeafsnit">
     <w:name w:val="List Paragraph"/>
     <w:basedOn w:val="Normal"/>
     <w:uiPriority w:val="34"/>
@@ -1548,10 +2084,10 @@
       <w:szCs w:val="22"/>
     </w:rPr>
   </w:style>
-  <w:style w:type="character" w:customStyle="1" w:styleId="Heading1Char">
-    <w:name w:val="Heading 1 Char"/>
-    <w:basedOn w:val="DefaultParagraphFont"/>
-    <w:link w:val="Heading1"/>
+  <w:style w:type="character" w:customStyle="1" w:styleId="Overskrift1Tegn">
+    <w:name w:val="Overskrift 1 Tegn"/>
+    <w:basedOn w:val="Standardskrifttypeiafsnit"/>
+    <w:link w:val="Overskrift1"/>
     <w:uiPriority w:val="9"/>
     <w:rsid w:val="00FF49B5"/>
     <w:rPr>
@@ -1563,10 +2099,10 @@
       <w:szCs w:val="28"/>
     </w:rPr>
   </w:style>
-  <w:style w:type="character" w:customStyle="1" w:styleId="Heading4Char">
-    <w:name w:val="Heading 4 Char"/>
-    <w:basedOn w:val="DefaultParagraphFont"/>
-    <w:link w:val="Heading4"/>
+  <w:style w:type="character" w:customStyle="1" w:styleId="Overskrift4Tegn">
+    <w:name w:val="Overskrift 4 Tegn"/>
+    <w:basedOn w:val="Standardskrifttypeiafsnit"/>
+    <w:link w:val="Overskrift4"/>
     <w:uiPriority w:val="9"/>
     <w:semiHidden/>
     <w:rsid w:val="00FF49B5"/>
@@ -1580,10 +2116,10 @@
       <w:szCs w:val="24"/>
     </w:rPr>
   </w:style>
-  <w:style w:type="character" w:customStyle="1" w:styleId="Heading5Char">
-    <w:name w:val="Heading 5 Char"/>
-    <w:basedOn w:val="DefaultParagraphFont"/>
-    <w:link w:val="Heading5"/>
+  <w:style w:type="character" w:customStyle="1" w:styleId="Overskrift5Tegn">
+    <w:name w:val="Overskrift 5 Tegn"/>
+    <w:basedOn w:val="Standardskrifttypeiafsnit"/>
+    <w:link w:val="Overskrift5"/>
     <w:uiPriority w:val="9"/>
     <w:semiHidden/>
     <w:rsid w:val="00FF49B5"/>
@@ -1593,10 +2129,10 @@
       <w:szCs w:val="24"/>
     </w:rPr>
   </w:style>
-  <w:style w:type="character" w:customStyle="1" w:styleId="Heading6Char">
-    <w:name w:val="Heading 6 Char"/>
-    <w:basedOn w:val="DefaultParagraphFont"/>
-    <w:link w:val="Heading6"/>
+  <w:style w:type="character" w:customStyle="1" w:styleId="Overskrift6Tegn">
+    <w:name w:val="Overskrift 6 Tegn"/>
+    <w:basedOn w:val="Standardskrifttypeiafsnit"/>
+    <w:link w:val="Overskrift6"/>
     <w:uiPriority w:val="9"/>
     <w:semiHidden/>
     <w:rsid w:val="00FF49B5"/>
@@ -1608,10 +2144,10 @@
       <w:szCs w:val="24"/>
     </w:rPr>
   </w:style>
-  <w:style w:type="character" w:customStyle="1" w:styleId="Heading7Char">
-    <w:name w:val="Heading 7 Char"/>
-    <w:basedOn w:val="DefaultParagraphFont"/>
-    <w:link w:val="Heading7"/>
+  <w:style w:type="character" w:customStyle="1" w:styleId="Overskrift7Tegn">
+    <w:name w:val="Overskrift 7 Tegn"/>
+    <w:basedOn w:val="Standardskrifttypeiafsnit"/>
+    <w:link w:val="Overskrift7"/>
     <w:uiPriority w:val="9"/>
     <w:semiHidden/>
     <w:rsid w:val="00FF49B5"/>
@@ -1623,10 +2159,10 @@
       <w:szCs w:val="24"/>
     </w:rPr>
   </w:style>
-  <w:style w:type="character" w:customStyle="1" w:styleId="Heading8Char">
-    <w:name w:val="Heading 8 Char"/>
-    <w:basedOn w:val="DefaultParagraphFont"/>
-    <w:link w:val="Heading8"/>
+  <w:style w:type="character" w:customStyle="1" w:styleId="Overskrift8Tegn">
+    <w:name w:val="Overskrift 8 Tegn"/>
+    <w:basedOn w:val="Standardskrifttypeiafsnit"/>
+    <w:link w:val="Overskrift8"/>
     <w:uiPriority w:val="9"/>
     <w:semiHidden/>
     <w:rsid w:val="00FF49B5"/>
@@ -1637,10 +2173,10 @@
       <w:szCs w:val="20"/>
     </w:rPr>
   </w:style>
-  <w:style w:type="character" w:customStyle="1" w:styleId="Heading9Char">
-    <w:name w:val="Heading 9 Char"/>
-    <w:basedOn w:val="DefaultParagraphFont"/>
-    <w:link w:val="Heading9"/>
+  <w:style w:type="character" w:customStyle="1" w:styleId="Overskrift9Tegn">
+    <w:name w:val="Overskrift 9 Tegn"/>
+    <w:basedOn w:val="Standardskrifttypeiafsnit"/>
+    <w:link w:val="Overskrift9"/>
     <w:uiPriority w:val="9"/>
     <w:semiHidden/>
     <w:rsid w:val="00FF49B5"/>
@@ -1653,9 +2189,9 @@
       <w:szCs w:val="20"/>
     </w:rPr>
   </w:style>
-  <w:style w:type="character" w:styleId="CommentReference">
+  <w:style w:type="character" w:styleId="Kommentarhenvisning">
     <w:name w:val="annotation reference"/>
-    <w:basedOn w:val="DefaultParagraphFont"/>
+    <w:basedOn w:val="Standardskrifttypeiafsnit"/>
     <w:uiPriority w:val="99"/>
     <w:semiHidden/>
     <w:unhideWhenUsed/>
@@ -1665,10 +2201,10 @@
       <w:szCs w:val="16"/>
     </w:rPr>
   </w:style>
-  <w:style w:type="paragraph" w:styleId="CommentText">
+  <w:style w:type="paragraph" w:styleId="Kommentartekst">
     <w:name w:val="annotation text"/>
     <w:basedOn w:val="Normal"/>
-    <w:link w:val="CommentTextChar"/>
+    <w:link w:val="KommentartekstTegn"/>
     <w:uiPriority w:val="99"/>
     <w:semiHidden/>
     <w:unhideWhenUsed/>
@@ -1678,10 +2214,10 @@
       <w:szCs w:val="20"/>
     </w:rPr>
   </w:style>
-  <w:style w:type="character" w:customStyle="1" w:styleId="CommentTextChar">
-    <w:name w:val="Comment Text Char"/>
-    <w:basedOn w:val="DefaultParagraphFont"/>
-    <w:link w:val="CommentText"/>
+  <w:style w:type="character" w:customStyle="1" w:styleId="KommentartekstTegn">
+    <w:name w:val="Kommentartekst Tegn"/>
+    <w:basedOn w:val="Standardskrifttypeiafsnit"/>
+    <w:link w:val="Kommentartekst"/>
     <w:uiPriority w:val="99"/>
     <w:semiHidden/>
     <w:rsid w:val="0097076F"/>
@@ -1691,11 +2227,11 @@
       <w:szCs w:val="20"/>
     </w:rPr>
   </w:style>
-  <w:style w:type="paragraph" w:styleId="CommentSubject">
+  <w:style w:type="paragraph" w:styleId="Kommentaremne">
     <w:name w:val="annotation subject"/>
-    <w:basedOn w:val="CommentText"/>
-    <w:next w:val="CommentText"/>
-    <w:link w:val="CommentSubjectChar"/>
+    <w:basedOn w:val="Kommentartekst"/>
+    <w:next w:val="Kommentartekst"/>
+    <w:link w:val="KommentaremneTegn"/>
     <w:uiPriority w:val="99"/>
     <w:semiHidden/>
     <w:unhideWhenUsed/>
@@ -1705,10 +2241,10 @@
       <w:bCs/>
     </w:rPr>
   </w:style>
-  <w:style w:type="character" w:customStyle="1" w:styleId="CommentSubjectChar">
-    <w:name w:val="Comment Subject Char"/>
-    <w:basedOn w:val="CommentTextChar"/>
-    <w:link w:val="CommentSubject"/>
+  <w:style w:type="character" w:customStyle="1" w:styleId="KommentaremneTegn">
+    <w:name w:val="Kommentaremne Tegn"/>
+    <w:basedOn w:val="KommentartekstTegn"/>
+    <w:link w:val="Kommentaremne"/>
     <w:uiPriority w:val="99"/>
     <w:semiHidden/>
     <w:rsid w:val="0097076F"/>
@@ -1720,10 +2256,10 @@
       <w:szCs w:val="20"/>
     </w:rPr>
   </w:style>
-  <w:style w:type="paragraph" w:styleId="BalloonText">
+  <w:style w:type="paragraph" w:styleId="Markeringsbobletekst">
     <w:name w:val="Balloon Text"/>
     <w:basedOn w:val="Normal"/>
-    <w:link w:val="BalloonTextChar"/>
+    <w:link w:val="MarkeringsbobletekstTegn"/>
     <w:uiPriority w:val="99"/>
     <w:semiHidden/>
     <w:unhideWhenUsed/>
@@ -1734,10 +2270,10 @@
       <w:szCs w:val="16"/>
     </w:rPr>
   </w:style>
-  <w:style w:type="character" w:customStyle="1" w:styleId="BalloonTextChar">
-    <w:name w:val="Balloon Text Char"/>
-    <w:basedOn w:val="DefaultParagraphFont"/>
-    <w:link w:val="BalloonText"/>
+  <w:style w:type="character" w:customStyle="1" w:styleId="MarkeringsbobletekstTegn">
+    <w:name w:val="Markeringsbobletekst Tegn"/>
+    <w:basedOn w:val="Standardskrifttypeiafsnit"/>
+    <w:link w:val="Markeringsbobletekst"/>
     <w:uiPriority w:val="99"/>
     <w:semiHidden/>
     <w:rsid w:val="0097076F"/>
@@ -1747,649 +2283,41 @@
       <w:szCs w:val="16"/>
     </w:rPr>
   </w:style>
-</w:styles>
-</file>
-
-<file path=word/stylesWithEffects.xml><?xml version="1.0" encoding="utf-8"?>
-<w:styles xmlns:wpc="http://schemas.microsoft.com/office/word/2010/wordprocessingCanvas" xmlns:mc="http://schemas.openxmlformats.org/markup-compatibility/2006" xmlns:o="urn:schemas-microsoft-com:office:office" xmlns:r="http://schemas.openxmlformats.org/officeDocument/2006/relationships" xmlns:m="http://schemas.openxmlformats.org/officeDocument/2006/math" xmlns:v="urn:schemas-microsoft-com:vml" xmlns:wp14="http://schemas.microsoft.com/office/word/2010/wordprocessingDrawing" xmlns:wp="http://schemas.openxmlformats.org/drawingml/2006/wordprocessingDrawing" xmlns:w10="urn:schemas-microsoft-com:office:word" xmlns:w="http://schemas.openxmlformats.org/wordprocessingml/2006/main" xmlns:w14="http://schemas.microsoft.com/office/word/2010/wordml" xmlns:wpg="http://schemas.microsoft.com/office/word/2010/wordprocessingGroup" xmlns:wpi="http://schemas.microsoft.com/office/word/2010/wordprocessingInk" xmlns:wne="http://schemas.microsoft.com/office/word/2006/wordml" xmlns:wps="http://schemas.microsoft.com/office/word/2010/wordprocessingShape" mc:Ignorable="w14 wp14">
-  <w:docDefaults>
-    <w:rPrDefault>
-      <w:rPr>
-        <w:rFonts w:asciiTheme="minorHAnsi" w:eastAsiaTheme="minorHAnsi" w:hAnsiTheme="minorHAnsi" w:cstheme="minorBidi"/>
-        <w:sz w:val="22"/>
-        <w:szCs w:val="22"/>
-        <w:lang w:val="da-DK" w:eastAsia="en-US" w:bidi="ar-SA"/>
-      </w:rPr>
-    </w:rPrDefault>
-    <w:pPrDefault>
-      <w:pPr>
-        <w:spacing w:after="200" w:line="276" w:lineRule="auto"/>
-      </w:pPr>
-    </w:pPrDefault>
-  </w:docDefaults>
-  <w:latentStyles w:defLockedState="0" w:defUIPriority="99" w:defSemiHidden="1" w:defUnhideWhenUsed="1" w:defQFormat="0" w:count="267">
-    <w:lsdException w:name="Normal" w:semiHidden="0" w:uiPriority="0" w:unhideWhenUsed="0" w:qFormat="1"/>
-    <w:lsdException w:name="heading 1" w:semiHidden="0" w:uiPriority="9" w:unhideWhenUsed="0" w:qFormat="1"/>
-    <w:lsdException w:name="heading 2" w:uiPriority="9" w:qFormat="1"/>
-    <w:lsdException w:name="heading 3" w:uiPriority="9" w:qFormat="1"/>
-    <w:lsdException w:name="heading 4" w:uiPriority="9" w:qFormat="1"/>
-    <w:lsdException w:name="heading 5" w:uiPriority="9" w:qFormat="1"/>
-    <w:lsdException w:name="heading 6" w:uiPriority="9" w:qFormat="1"/>
-    <w:lsdException w:name="heading 7" w:uiPriority="9" w:qFormat="1"/>
-    <w:lsdException w:name="heading 8" w:uiPriority="9" w:qFormat="1"/>
-    <w:lsdException w:name="heading 9" w:uiPriority="9" w:qFormat="1"/>
-    <w:lsdException w:name="toc 1" w:uiPriority="39"/>
-    <w:lsdException w:name="toc 2" w:uiPriority="39"/>
-    <w:lsdException w:name="toc 3" w:uiPriority="39"/>
-    <w:lsdException w:name="toc 4" w:uiPriority="39"/>
-    <w:lsdException w:name="toc 5" w:uiPriority="39"/>
-    <w:lsdException w:name="toc 6" w:uiPriority="39"/>
-    <w:lsdException w:name="toc 7" w:uiPriority="39"/>
-    <w:lsdException w:name="toc 8" w:uiPriority="39"/>
-    <w:lsdException w:name="toc 9" w:uiPriority="39"/>
-    <w:lsdException w:name="caption" w:uiPriority="35" w:qFormat="1"/>
-    <w:lsdException w:name="Title" w:semiHidden="0" w:uiPriority="10" w:unhideWhenUsed="0" w:qFormat="1"/>
-    <w:lsdException w:name="Default Paragraph Font" w:uiPriority="1"/>
-    <w:lsdException w:name="Subtitle" w:semiHidden="0" w:uiPriority="11" w:unhideWhenUsed="0" w:qFormat="1"/>
-    <w:lsdException w:name="Strong" w:semiHidden="0" w:uiPriority="22" w:unhideWhenUsed="0" w:qFormat="1"/>
-    <w:lsdException w:name="Emphasis" w:semiHidden="0" w:uiPriority="20" w:unhideWhenUsed="0" w:qFormat="1"/>
-    <w:lsdException w:name="Table Grid" w:semiHidden="0" w:uiPriority="59" w:unhideWhenUsed="0"/>
-    <w:lsdException w:name="Placeholder Text" w:unhideWhenUsed="0"/>
-    <w:lsdException w:name="No Spacing" w:semiHidden="0" w:uiPriority="1" w:unhideWhenUsed="0" w:qFormat="1"/>
-    <w:lsdException w:name="Light Shading" w:semiHidden="0" w:uiPriority="60" w:unhideWhenUsed="0"/>
-    <w:lsdException w:name="Light List" w:semiHidden="0" w:uiPriority="61" w:unhideWhenUsed="0"/>
-    <w:lsdException w:name="Light Grid" w:semiHidden="0" w:uiPriority="62" w:unhideWhenUsed="0"/>
-    <w:lsdException w:name="Medium Shading 1" w:semiHidden="0" w:uiPriority="63" w:unhideWhenUsed="0"/>
-    <w:lsdException w:name="Medium Shading 2" w:semiHidden="0" w:uiPriority="64" w:unhideWhenUsed="0"/>
-    <w:lsdException w:name="Medium List 1" w:semiHidden="0" w:uiPriority="65" w:unhideWhenUsed="0"/>
-    <w:lsdException w:name="Medium List 2" w:semiHidden="0" w:uiPriority="66" w:unhideWhenUsed="0"/>
-    <w:lsdException w:name="Medium Grid 1" w:semiHidden="0" w:uiPriority="67" w:unhideWhenUsed="0"/>
-    <w:lsdException w:name="Medium Grid 2" w:semiHidden="0" w:uiPriority="68" w:unhideWhenUsed="0"/>
-    <w:lsdException w:name="Medium Grid 3" w:semiHidden="0" w:uiPriority="69" w:unhideWhenUsed="0"/>
-    <w:lsdException w:name="Dark List" w:semiHidden="0" w:uiPriority="70" w:unhideWhenUsed="0"/>
-    <w:lsdException w:name="Colorful Shading" w:semiHidden="0" w:uiPriority="71" w:unhideWhenUsed="0"/>
-    <w:lsdException w:name="Colorful List" w:semiHidden="0" w:uiPriority="72" w:unhideWhenUsed="0"/>
-    <w:lsdException w:name="Colorful Grid" w:semiHidden="0" w:uiPriority="73" w:unhideWhenUsed="0"/>
-    <w:lsdException w:name="Light Shading Accent 1" w:semiHidden="0" w:uiPriority="60" w:unhideWhenUsed="0"/>
-    <w:lsdException w:name="Light List Accent 1" w:semiHidden="0" w:uiPriority="61" w:unhideWhenUsed="0"/>
-    <w:lsdException w:name="Light Grid Accent 1" w:semiHidden="0" w:uiPriority="62" w:unhideWhenUsed="0"/>
-    <w:lsdException w:name="Medium Shading 1 Accent 1" w:semiHidden="0" w:uiPriority="63" w:unhideWhenUsed="0"/>
-    <w:lsdException w:name="Medium Shading 2 Accent 1" w:semiHidden="0" w:uiPriority="64" w:unhideWhenUsed="0"/>
-    <w:lsdException w:name="Medium List 1 Accent 1" w:semiHidden="0" w:uiPriority="65" w:unhideWhenUsed="0"/>
-    <w:lsdException w:name="Revision" w:unhideWhenUsed="0"/>
-    <w:lsdException w:name="List Paragraph" w:semiHidden="0" w:uiPriority="34" w:unhideWhenUsed="0" w:qFormat="1"/>
-    <w:lsdException w:name="Quote" w:semiHidden="0" w:uiPriority="29" w:unhideWhenUsed="0" w:qFormat="1"/>
-    <w:lsdException w:name="Intense Quote" w:semiHidden="0" w:uiPriority="30" w:unhideWhenUsed="0" w:qFormat="1"/>
-    <w:lsdException w:name="Medium List 2 Accent 1" w:semiHidden="0" w:uiPriority="66" w:unhideWhenUsed="0"/>
-    <w:lsdException w:name="Medium Grid 1 Accent 1" w:semiHidden="0" w:uiPriority="67" w:unhideWhenUsed="0"/>
-    <w:lsdException w:name="Medium Grid 2 Accent 1" w:semiHidden="0" w:uiPriority="68" w:unhideWhenUsed="0"/>
-    <w:lsdException w:name="Medium Grid 3 Accent 1" w:semiHidden="0" w:uiPriority="69" w:unhideWhenUsed="0"/>
-    <w:lsdException w:name="Dark List Accent 1" w:semiHidden="0" w:uiPriority="70" w:unhideWhenUsed="0"/>
-    <w:lsdException w:name="Colorful Shading Accent 1" w:semiHidden="0" w:uiPriority="71" w:unhideWhenUsed="0"/>
-    <w:lsdException w:name="Colorful List Accent 1" w:semiHidden="0" w:uiPriority="72" w:unhideWhenUsed="0"/>
-    <w:lsdException w:name="Colorful Grid Accent 1" w:semiHidden="0" w:uiPriority="73" w:unhideWhenUsed="0"/>
-    <w:lsdException w:name="Light Shading Accent 2" w:semiHidden="0" w:uiPriority="60" w:unhideWhenUsed="0"/>
-    <w:lsdException w:name="Light List Accent 2" w:semiHidden="0" w:uiPriority="61" w:unhideWhenUsed="0"/>
-    <w:lsdException w:name="Light Grid Accent 2" w:semiHidden="0" w:uiPriority="62" w:unhideWhenUsed="0"/>
-    <w:lsdException w:name="Medium Shading 1 Accent 2" w:semiHidden="0" w:uiPriority="63" w:unhideWhenUsed="0"/>
-    <w:lsdException w:name="Medium Shading 2 Accent 2" w:semiHidden="0" w:uiPriority="64" w:unhideWhenUsed="0"/>
-    <w:lsdException w:name="Medium List 1 Accent 2" w:semiHidden="0" w:uiPriority="65" w:unhideWhenUsed="0"/>
-    <w:lsdException w:name="Medium List 2 Accent 2" w:semiHidden="0" w:uiPriority="66" w:unhideWhenUsed="0"/>
-    <w:lsdException w:name="Medium Grid 1 Accent 2" w:semiHidden="0" w:uiPriority="67" w:unhideWhenUsed="0"/>
-    <w:lsdException w:name="Medium Grid 2 Accent 2" w:semiHidden="0" w:uiPriority="68" w:unhideWhenUsed="0"/>
-    <w:lsdException w:name="Medium Grid 3 Accent 2" w:semiHidden="0" w:uiPriority="69" w:unhideWhenUsed="0"/>
-    <w:lsdException w:name="Dark List Accent 2" w:semiHidden="0" w:uiPriority="70" w:unhideWhenUsed="0"/>
-    <w:lsdException w:name="Colorful Shading Accent 2" w:semiHidden="0" w:uiPriority="71" w:unhideWhenUsed="0"/>
-    <w:lsdException w:name="Colorful List Accent 2" w:semiHidden="0" w:uiPriority="72" w:unhideWhenUsed="0"/>
-    <w:lsdException w:name="Colorful Grid Accent 2" w:semiHidden="0" w:uiPriority="73" w:unhideWhenUsed="0"/>
-    <w:lsdException w:name="Light Shading Accent 3" w:semiHidden="0" w:uiPriority="60" w:unhideWhenUsed="0"/>
-    <w:lsdException w:name="Light List Accent 3" w:semiHidden="0" w:uiPriority="61" w:unhideWhenUsed="0"/>
-    <w:lsdException w:name="Light Grid Accent 3" w:semiHidden="0" w:uiPriority="62" w:unhideWhenUsed="0"/>
-    <w:lsdException w:name="Medium Shading 1 Accent 3" w:semiHidden="0" w:uiPriority="63" w:unhideWhenUsed="0"/>
-    <w:lsdException w:name="Medium Shading 2 Accent 3" w:semiHidden="0" w:uiPriority="64" w:unhideWhenUsed="0"/>
-    <w:lsdException w:name="Medium List 1 Accent 3" w:semiHidden="0" w:uiPriority="65" w:unhideWhenUsed="0"/>
-    <w:lsdException w:name="Medium List 2 Accent 3" w:semiHidden="0" w:uiPriority="66" w:unhideWhenUsed="0"/>
-    <w:lsdException w:name="Medium Grid 1 Accent 3" w:semiHidden="0" w:uiPriority="67" w:unhideWhenUsed="0"/>
-    <w:lsdException w:name="Medium Grid 2 Accent 3" w:semiHidden="0" w:uiPriority="68" w:unhideWhenUsed="0"/>
-    <w:lsdException w:name="Medium Grid 3 Accent 3" w:semiHidden="0" w:uiPriority="69" w:unhideWhenUsed="0"/>
-    <w:lsdException w:name="Dark List Accent 3" w:semiHidden="0" w:uiPriority="70" w:unhideWhenUsed="0"/>
-    <w:lsdException w:name="Colorful Shading Accent 3" w:semiHidden="0" w:uiPriority="71" w:unhideWhenUsed="0"/>
-    <w:lsdException w:name="Colorful List Accent 3" w:semiHidden="0" w:uiPriority="72" w:unhideWhenUsed="0"/>
-    <w:lsdException w:name="Colorful Grid Accent 3" w:semiHidden="0" w:uiPriority="73" w:unhideWhenUsed="0"/>
-    <w:lsdException w:name="Light Shading Accent 4" w:semiHidden="0" w:uiPriority="60" w:unhideWhenUsed="0"/>
-    <w:lsdException w:name="Light List Accent 4" w:semiHidden="0" w:uiPriority="61" w:unhideWhenUsed="0"/>
-    <w:lsdException w:name="Light Grid Accent 4" w:semiHidden="0" w:uiPriority="62" w:unhideWhenUsed="0"/>
-    <w:lsdException w:name="Medium Shading 1 Accent 4" w:semiHidden="0" w:uiPriority="63" w:unhideWhenUsed="0"/>
-    <w:lsdException w:name="Medium Shading 2 Accent 4" w:semiHidden="0" w:uiPriority="64" w:unhideWhenUsed="0"/>
-    <w:lsdException w:name="Medium List 1 Accent 4" w:semiHidden="0" w:uiPriority="65" w:unhideWhenUsed="0"/>
-    <w:lsdException w:name="Medium List 2 Accent 4" w:semiHidden="0" w:uiPriority="66" w:unhideWhenUsed="0"/>
-    <w:lsdException w:name="Medium Grid 1 Accent 4" w:semiHidden="0" w:uiPriority="67" w:unhideWhenUsed="0"/>
-    <w:lsdException w:name="Medium Grid 2 Accent 4" w:semiHidden="0" w:uiPriority="68" w:unhideWhenUsed="0"/>
-    <w:lsdException w:name="Medium Grid 3 Accent 4" w:semiHidden="0" w:uiPriority="69" w:unhideWhenUsed="0"/>
-    <w:lsdException w:name="Dark List Accent 4" w:semiHidden="0" w:uiPriority="70" w:unhideWhenUsed="0"/>
-    <w:lsdException w:name="Colorful Shading Accent 4" w:semiHidden="0" w:uiPriority="71" w:unhideWhenUsed="0"/>
-    <w:lsdException w:name="Colorful List Accent 4" w:semiHidden="0" w:uiPriority="72" w:unhideWhenUsed="0"/>
-    <w:lsdException w:name="Colorful Grid Accent 4" w:semiHidden="0" w:uiPriority="73" w:unhideWhenUsed="0"/>
-    <w:lsdException w:name="Light Shading Accent 5" w:semiHidden="0" w:uiPriority="60" w:unhideWhenUsed="0"/>
-    <w:lsdException w:name="Light List Accent 5" w:semiHidden="0" w:uiPriority="61" w:unhideWhenUsed="0"/>
-    <w:lsdException w:name="Light Grid Accent 5" w:semiHidden="0" w:uiPriority="62" w:unhideWhenUsed="0"/>
-    <w:lsdException w:name="Medium Shading 1 Accent 5" w:semiHidden="0" w:uiPriority="63" w:unhideWhenUsed="0"/>
-    <w:lsdException w:name="Medium Shading 2 Accent 5" w:semiHidden="0" w:uiPriority="64" w:unhideWhenUsed="0"/>
-    <w:lsdException w:name="Medium List 1 Accent 5" w:semiHidden="0" w:uiPriority="65" w:unhideWhenUsed="0"/>
-    <w:lsdException w:name="Medium List 2 Accent 5" w:semiHidden="0" w:uiPriority="66" w:unhideWhenUsed="0"/>
-    <w:lsdException w:name="Medium Grid 1 Accent 5" w:semiHidden="0" w:uiPriority="67" w:unhideWhenUsed="0"/>
-    <w:lsdException w:name="Medium Grid 2 Accent 5" w:semiHidden="0" w:uiPriority="68" w:unhideWhenUsed="0"/>
-    <w:lsdException w:name="Medium Grid 3 Accent 5" w:semiHidden="0" w:uiPriority="69" w:unhideWhenUsed="0"/>
-    <w:lsdException w:name="Dark List Accent 5" w:semiHidden="0" w:uiPriority="70" w:unhideWhenUsed="0"/>
-    <w:lsdException w:name="Colorful Shading Accent 5" w:semiHidden="0" w:uiPriority="71" w:unhideWhenUsed="0"/>
-    <w:lsdException w:name="Colorful List Accent 5" w:semiHidden="0" w:uiPriority="72" w:unhideWhenUsed="0"/>
-    <w:lsdException w:name="Colorful Grid Accent 5" w:semiHidden="0" w:uiPriority="73" w:unhideWhenUsed="0"/>
-    <w:lsdException w:name="Light Shading Accent 6" w:semiHidden="0" w:uiPriority="60" w:unhideWhenUsed="0"/>
-    <w:lsdException w:name="Light List Accent 6" w:semiHidden="0" w:uiPriority="61" w:unhideWhenUsed="0"/>
-    <w:lsdException w:name="Light Grid Accent 6" w:semiHidden="0" w:uiPriority="62" w:unhideWhenUsed="0"/>
-    <w:lsdException w:name="Medium Shading 1 Accent 6" w:semiHidden="0" w:uiPriority="63" w:unhideWhenUsed="0"/>
-    <w:lsdException w:name="Medium Shading 2 Accent 6" w:semiHidden="0" w:uiPriority="64" w:unhideWhenUsed="0"/>
-    <w:lsdException w:name="Medium List 1 Accent 6" w:semiHidden="0" w:uiPriority="65" w:unhideWhenUsed="0"/>
-    <w:lsdException w:name="Medium List 2 Accent 6" w:semiHidden="0" w:uiPriority="66" w:unhideWhenUsed="0"/>
-    <w:lsdException w:name="Medium Grid 1 Accent 6" w:semiHidden="0" w:uiPriority="67" w:unhideWhenUsed="0"/>
-    <w:lsdException w:name="Medium Grid 2 Accent 6" w:semiHidden="0" w:uiPriority="68" w:unhideWhenUsed="0"/>
-    <w:lsdException w:name="Medium Grid 3 Accent 6" w:semiHidden="0" w:uiPriority="69" w:unhideWhenUsed="0"/>
-    <w:lsdException w:name="Dark List Accent 6" w:semiHidden="0" w:uiPriority="70" w:unhideWhenUsed="0"/>
-    <w:lsdException w:name="Colorful Shading Accent 6" w:semiHidden="0" w:uiPriority="71" w:unhideWhenUsed="0"/>
-    <w:lsdException w:name="Colorful List Accent 6" w:semiHidden="0" w:uiPriority="72" w:unhideWhenUsed="0"/>
-    <w:lsdException w:name="Colorful Grid Accent 6" w:semiHidden="0" w:uiPriority="73" w:unhideWhenUsed="0"/>
-    <w:lsdException w:name="Subtle Emphasis" w:semiHidden="0" w:uiPriority="19" w:unhideWhenUsed="0" w:qFormat="1"/>
-    <w:lsdException w:name="Intense Emphasis" w:semiHidden="0" w:uiPriority="21" w:unhideWhenUsed="0" w:qFormat="1"/>
-    <w:lsdException w:name="Subtle Reference" w:semiHidden="0" w:uiPriority="31" w:unhideWhenUsed="0" w:qFormat="1"/>
-    <w:lsdException w:name="Intense Reference" w:semiHidden="0" w:uiPriority="32" w:unhideWhenUsed="0" w:qFormat="1"/>
-    <w:lsdException w:name="Book Title" w:semiHidden="0" w:uiPriority="33" w:unhideWhenUsed="0" w:qFormat="1"/>
-    <w:lsdException w:name="Bibliography" w:uiPriority="37"/>
-    <w:lsdException w:name="TOC Heading" w:uiPriority="39" w:qFormat="1"/>
-  </w:latentStyles>
-  <w:style w:type="paragraph" w:default="1" w:styleId="Normal">
-    <w:name w:val="Normal"/>
-    <w:qFormat/>
-    <w:rsid w:val="006F4F77"/>
-    <w:pPr>
-      <w:spacing w:after="0" w:line="240" w:lineRule="auto"/>
-    </w:pPr>
-    <w:rPr>
-      <w:rFonts w:ascii="Calibri" w:eastAsia="Times New Roman" w:hAnsi="Calibri" w:cs="Times New Roman"/>
-      <w:szCs w:val="24"/>
-    </w:rPr>
-  </w:style>
-  <w:style w:type="paragraph" w:styleId="Heading1">
-    <w:name w:val="heading 1"/>
+  <w:style w:type="paragraph" w:styleId="Fodnotetekst">
+    <w:name w:val="footnote text"/>
     <w:basedOn w:val="Normal"/>
-    <w:next w:val="Normal"/>
-    <w:link w:val="Heading1Char"/>
-    <w:uiPriority w:val="9"/>
-    <w:qFormat/>
-    <w:rsid w:val="00FF49B5"/>
-    <w:pPr>
-      <w:keepNext/>
-      <w:keepLines/>
-      <w:spacing w:before="480"/>
-      <w:outlineLvl w:val="0"/>
-    </w:pPr>
-    <w:rPr>
-      <w:rFonts w:asciiTheme="majorHAnsi" w:eastAsiaTheme="majorEastAsia" w:hAnsiTheme="majorHAnsi" w:cstheme="majorBidi"/>
-      <w:b/>
-      <w:bCs/>
-      <w:color w:val="365F91" w:themeColor="accent1" w:themeShade="BF"/>
-      <w:sz w:val="28"/>
-      <w:szCs w:val="28"/>
-    </w:rPr>
-  </w:style>
-  <w:style w:type="paragraph" w:styleId="Heading2">
-    <w:name w:val="heading 2"/>
-    <w:basedOn w:val="Normal"/>
-    <w:next w:val="Normal"/>
-    <w:link w:val="Heading2Char"/>
-    <w:uiPriority w:val="9"/>
-    <w:unhideWhenUsed/>
-    <w:qFormat/>
-    <w:rsid w:val="006F4F77"/>
-    <w:pPr>
-      <w:keepNext/>
-      <w:keepLines/>
-      <w:spacing w:before="40"/>
-      <w:outlineLvl w:val="1"/>
-    </w:pPr>
-    <w:rPr>
-      <w:rFonts w:asciiTheme="majorHAnsi" w:eastAsiaTheme="majorEastAsia" w:hAnsiTheme="majorHAnsi" w:cstheme="majorBidi"/>
-      <w:color w:val="365F91" w:themeColor="accent1" w:themeShade="BF"/>
-      <w:sz w:val="26"/>
-      <w:szCs w:val="26"/>
-    </w:rPr>
-  </w:style>
-  <w:style w:type="paragraph" w:styleId="Heading3">
-    <w:name w:val="heading 3"/>
-    <w:basedOn w:val="Normal"/>
-    <w:next w:val="Normal"/>
-    <w:link w:val="Heading3Char"/>
-    <w:uiPriority w:val="9"/>
-    <w:unhideWhenUsed/>
-    <w:qFormat/>
-    <w:rsid w:val="006F4F77"/>
-    <w:pPr>
-      <w:keepNext/>
-      <w:keepLines/>
-      <w:spacing w:before="40"/>
-      <w:outlineLvl w:val="2"/>
-    </w:pPr>
-    <w:rPr>
-      <w:rFonts w:asciiTheme="majorHAnsi" w:eastAsiaTheme="majorEastAsia" w:hAnsiTheme="majorHAnsi" w:cstheme="majorBidi"/>
-      <w:color w:val="243F60" w:themeColor="accent1" w:themeShade="7F"/>
-      <w:sz w:val="26"/>
-    </w:rPr>
-  </w:style>
-  <w:style w:type="paragraph" w:styleId="Heading4">
-    <w:name w:val="heading 4"/>
-    <w:basedOn w:val="Normal"/>
-    <w:next w:val="Normal"/>
-    <w:link w:val="Heading4Char"/>
-    <w:uiPriority w:val="9"/>
-    <w:semiHidden/>
-    <w:unhideWhenUsed/>
-    <w:qFormat/>
-    <w:rsid w:val="00FF49B5"/>
-    <w:pPr>
-      <w:keepNext/>
-      <w:keepLines/>
-      <w:spacing w:before="200"/>
-      <w:outlineLvl w:val="3"/>
-    </w:pPr>
-    <w:rPr>
-      <w:rFonts w:asciiTheme="majorHAnsi" w:eastAsiaTheme="majorEastAsia" w:hAnsiTheme="majorHAnsi" w:cstheme="majorBidi"/>
-      <w:b/>
-      <w:bCs/>
-      <w:i/>
-      <w:iCs/>
-      <w:color w:val="4F81BD" w:themeColor="accent1"/>
-    </w:rPr>
-  </w:style>
-  <w:style w:type="paragraph" w:styleId="Heading5">
-    <w:name w:val="heading 5"/>
-    <w:basedOn w:val="Normal"/>
-    <w:next w:val="Normal"/>
-    <w:link w:val="Heading5Char"/>
-    <w:uiPriority w:val="9"/>
-    <w:semiHidden/>
-    <w:unhideWhenUsed/>
-    <w:qFormat/>
-    <w:rsid w:val="00FF49B5"/>
-    <w:pPr>
-      <w:keepNext/>
-      <w:keepLines/>
-      <w:spacing w:before="200"/>
-      <w:outlineLvl w:val="4"/>
-    </w:pPr>
-    <w:rPr>
-      <w:rFonts w:asciiTheme="majorHAnsi" w:eastAsiaTheme="majorEastAsia" w:hAnsiTheme="majorHAnsi" w:cstheme="majorBidi"/>
-      <w:color w:val="243F60" w:themeColor="accent1" w:themeShade="7F"/>
-    </w:rPr>
-  </w:style>
-  <w:style w:type="paragraph" w:styleId="Heading6">
-    <w:name w:val="heading 6"/>
-    <w:basedOn w:val="Normal"/>
-    <w:next w:val="Normal"/>
-    <w:link w:val="Heading6Char"/>
-    <w:uiPriority w:val="9"/>
-    <w:semiHidden/>
-    <w:unhideWhenUsed/>
-    <w:qFormat/>
-    <w:rsid w:val="00FF49B5"/>
-    <w:pPr>
-      <w:keepNext/>
-      <w:keepLines/>
-      <w:spacing w:before="200"/>
-      <w:outlineLvl w:val="5"/>
-    </w:pPr>
-    <w:rPr>
-      <w:rFonts w:asciiTheme="majorHAnsi" w:eastAsiaTheme="majorEastAsia" w:hAnsiTheme="majorHAnsi" w:cstheme="majorBidi"/>
-      <w:i/>
-      <w:iCs/>
-      <w:color w:val="243F60" w:themeColor="accent1" w:themeShade="7F"/>
-    </w:rPr>
-  </w:style>
-  <w:style w:type="paragraph" w:styleId="Heading7">
-    <w:name w:val="heading 7"/>
-    <w:basedOn w:val="Normal"/>
-    <w:next w:val="Normal"/>
-    <w:link w:val="Heading7Char"/>
-    <w:uiPriority w:val="9"/>
-    <w:semiHidden/>
-    <w:unhideWhenUsed/>
-    <w:qFormat/>
-    <w:rsid w:val="00FF49B5"/>
-    <w:pPr>
-      <w:keepNext/>
-      <w:keepLines/>
-      <w:spacing w:before="200"/>
-      <w:outlineLvl w:val="6"/>
-    </w:pPr>
-    <w:rPr>
-      <w:rFonts w:asciiTheme="majorHAnsi" w:eastAsiaTheme="majorEastAsia" w:hAnsiTheme="majorHAnsi" w:cstheme="majorBidi"/>
-      <w:i/>
-      <w:iCs/>
-      <w:color w:val="404040" w:themeColor="text1" w:themeTint="BF"/>
-    </w:rPr>
-  </w:style>
-  <w:style w:type="paragraph" w:styleId="Heading8">
-    <w:name w:val="heading 8"/>
-    <w:basedOn w:val="Normal"/>
-    <w:next w:val="Normal"/>
-    <w:link w:val="Heading8Char"/>
-    <w:uiPriority w:val="9"/>
-    <w:semiHidden/>
-    <w:unhideWhenUsed/>
-    <w:qFormat/>
-    <w:rsid w:val="00FF49B5"/>
-    <w:pPr>
-      <w:keepNext/>
-      <w:keepLines/>
-      <w:spacing w:before="200"/>
-      <w:outlineLvl w:val="7"/>
-    </w:pPr>
-    <w:rPr>
-      <w:rFonts w:asciiTheme="majorHAnsi" w:eastAsiaTheme="majorEastAsia" w:hAnsiTheme="majorHAnsi" w:cstheme="majorBidi"/>
-      <w:color w:val="404040" w:themeColor="text1" w:themeTint="BF"/>
-      <w:sz w:val="20"/>
-      <w:szCs w:val="20"/>
-    </w:rPr>
-  </w:style>
-  <w:style w:type="paragraph" w:styleId="Heading9">
-    <w:name w:val="heading 9"/>
-    <w:basedOn w:val="Normal"/>
-    <w:next w:val="Normal"/>
-    <w:link w:val="Heading9Char"/>
-    <w:uiPriority w:val="9"/>
-    <w:semiHidden/>
-    <w:unhideWhenUsed/>
-    <w:qFormat/>
-    <w:rsid w:val="00FF49B5"/>
-    <w:pPr>
-      <w:keepNext/>
-      <w:keepLines/>
-      <w:spacing w:before="200"/>
-      <w:outlineLvl w:val="8"/>
-    </w:pPr>
-    <w:rPr>
-      <w:rFonts w:asciiTheme="majorHAnsi" w:eastAsiaTheme="majorEastAsia" w:hAnsiTheme="majorHAnsi" w:cstheme="majorBidi"/>
-      <w:i/>
-      <w:iCs/>
-      <w:color w:val="404040" w:themeColor="text1" w:themeTint="BF"/>
-      <w:sz w:val="20"/>
-      <w:szCs w:val="20"/>
-    </w:rPr>
-  </w:style>
-  <w:style w:type="character" w:default="1" w:styleId="DefaultParagraphFont">
-    <w:name w:val="Default Paragraph Font"/>
-    <w:uiPriority w:val="1"/>
-    <w:semiHidden/>
-    <w:unhideWhenUsed/>
-  </w:style>
-  <w:style w:type="table" w:default="1" w:styleId="TableNormal">
-    <w:name w:val="Normal Table"/>
+    <w:link w:val="FodnotetekstTegn"/>
     <w:uiPriority w:val="99"/>
     <w:semiHidden/>
     <w:unhideWhenUsed/>
-    <w:tblPr>
-      <w:tblInd w:w="0" w:type="dxa"/>
-      <w:tblCellMar>
-        <w:top w:w="0" w:type="dxa"/>
-        <w:left w:w="108" w:type="dxa"/>
-        <w:bottom w:w="0" w:type="dxa"/>
-        <w:right w:w="108" w:type="dxa"/>
-      </w:tblCellMar>
-    </w:tblPr>
-  </w:style>
-  <w:style w:type="numbering" w:default="1" w:styleId="NoList">
-    <w:name w:val="No List"/>
+    <w:rsid w:val="00D801D8"/>
+    <w:rPr>
+      <w:sz w:val="20"/>
+      <w:szCs w:val="20"/>
+    </w:rPr>
+  </w:style>
+  <w:style w:type="character" w:customStyle="1" w:styleId="FodnotetekstTegn">
+    <w:name w:val="Fodnotetekst Tegn"/>
+    <w:basedOn w:val="Standardskrifttypeiafsnit"/>
+    <w:link w:val="Fodnotetekst"/>
+    <w:uiPriority w:val="99"/>
+    <w:semiHidden/>
+    <w:rsid w:val="00D801D8"/>
+    <w:rPr>
+      <w:rFonts w:ascii="Calibri" w:eastAsia="Times New Roman" w:hAnsi="Calibri" w:cs="Times New Roman"/>
+      <w:sz w:val="20"/>
+      <w:szCs w:val="20"/>
+    </w:rPr>
+  </w:style>
+  <w:style w:type="character" w:styleId="Fodnotehenvisning">
+    <w:name w:val="footnote reference"/>
+    <w:basedOn w:val="Standardskrifttypeiafsnit"/>
     <w:uiPriority w:val="99"/>
     <w:semiHidden/>
     <w:unhideWhenUsed/>
-  </w:style>
-  <w:style w:type="character" w:customStyle="1" w:styleId="Heading2Char">
-    <w:name w:val="Heading 2 Char"/>
-    <w:basedOn w:val="DefaultParagraphFont"/>
-    <w:link w:val="Heading2"/>
-    <w:uiPriority w:val="9"/>
-    <w:rsid w:val="006F4F77"/>
-    <w:rPr>
-      <w:rFonts w:asciiTheme="majorHAnsi" w:eastAsiaTheme="majorEastAsia" w:hAnsiTheme="majorHAnsi" w:cstheme="majorBidi"/>
-      <w:color w:val="365F91" w:themeColor="accent1" w:themeShade="BF"/>
-      <w:sz w:val="26"/>
-      <w:szCs w:val="26"/>
-    </w:rPr>
-  </w:style>
-  <w:style w:type="character" w:customStyle="1" w:styleId="Heading3Char">
-    <w:name w:val="Heading 3 Char"/>
-    <w:basedOn w:val="DefaultParagraphFont"/>
-    <w:link w:val="Heading3"/>
-    <w:uiPriority w:val="9"/>
-    <w:rsid w:val="006F4F77"/>
-    <w:rPr>
-      <w:rFonts w:asciiTheme="majorHAnsi" w:eastAsiaTheme="majorEastAsia" w:hAnsiTheme="majorHAnsi" w:cstheme="majorBidi"/>
-      <w:color w:val="243F60" w:themeColor="accent1" w:themeShade="7F"/>
-      <w:sz w:val="26"/>
-      <w:szCs w:val="24"/>
-    </w:rPr>
-  </w:style>
-  <w:style w:type="paragraph" w:styleId="ListParagraph">
-    <w:name w:val="List Paragraph"/>
-    <w:basedOn w:val="Normal"/>
-    <w:uiPriority w:val="34"/>
-    <w:qFormat/>
-    <w:rsid w:val="00F459B3"/>
-    <w:pPr>
-      <w:spacing w:after="200" w:line="276" w:lineRule="auto"/>
-      <w:ind w:left="720"/>
-      <w:contextualSpacing/>
-    </w:pPr>
-    <w:rPr>
-      <w:rFonts w:asciiTheme="minorHAnsi" w:eastAsiaTheme="minorHAnsi" w:hAnsiTheme="minorHAnsi" w:cstheme="minorBidi"/>
-      <w:szCs w:val="22"/>
-    </w:rPr>
-  </w:style>
-  <w:style w:type="character" w:customStyle="1" w:styleId="Heading1Char">
-    <w:name w:val="Heading 1 Char"/>
-    <w:basedOn w:val="DefaultParagraphFont"/>
-    <w:link w:val="Heading1"/>
-    <w:uiPriority w:val="9"/>
-    <w:rsid w:val="00FF49B5"/>
-    <w:rPr>
-      <w:rFonts w:asciiTheme="majorHAnsi" w:eastAsiaTheme="majorEastAsia" w:hAnsiTheme="majorHAnsi" w:cstheme="majorBidi"/>
-      <w:b/>
-      <w:bCs/>
-      <w:color w:val="365F91" w:themeColor="accent1" w:themeShade="BF"/>
-      <w:sz w:val="28"/>
-      <w:szCs w:val="28"/>
-    </w:rPr>
-  </w:style>
-  <w:style w:type="character" w:customStyle="1" w:styleId="Heading4Char">
-    <w:name w:val="Heading 4 Char"/>
-    <w:basedOn w:val="DefaultParagraphFont"/>
-    <w:link w:val="Heading4"/>
-    <w:uiPriority w:val="9"/>
-    <w:semiHidden/>
-    <w:rsid w:val="00FF49B5"/>
-    <w:rPr>
-      <w:rFonts w:asciiTheme="majorHAnsi" w:eastAsiaTheme="majorEastAsia" w:hAnsiTheme="majorHAnsi" w:cstheme="majorBidi"/>
-      <w:b/>
-      <w:bCs/>
-      <w:i/>
-      <w:iCs/>
-      <w:color w:val="4F81BD" w:themeColor="accent1"/>
-      <w:szCs w:val="24"/>
-    </w:rPr>
-  </w:style>
-  <w:style w:type="character" w:customStyle="1" w:styleId="Heading5Char">
-    <w:name w:val="Heading 5 Char"/>
-    <w:basedOn w:val="DefaultParagraphFont"/>
-    <w:link w:val="Heading5"/>
-    <w:uiPriority w:val="9"/>
-    <w:semiHidden/>
-    <w:rsid w:val="00FF49B5"/>
-    <w:rPr>
-      <w:rFonts w:asciiTheme="majorHAnsi" w:eastAsiaTheme="majorEastAsia" w:hAnsiTheme="majorHAnsi" w:cstheme="majorBidi"/>
-      <w:color w:val="243F60" w:themeColor="accent1" w:themeShade="7F"/>
-      <w:szCs w:val="24"/>
-    </w:rPr>
-  </w:style>
-  <w:style w:type="character" w:customStyle="1" w:styleId="Heading6Char">
-    <w:name w:val="Heading 6 Char"/>
-    <w:basedOn w:val="DefaultParagraphFont"/>
-    <w:link w:val="Heading6"/>
-    <w:uiPriority w:val="9"/>
-    <w:semiHidden/>
-    <w:rsid w:val="00FF49B5"/>
-    <w:rPr>
-      <w:rFonts w:asciiTheme="majorHAnsi" w:eastAsiaTheme="majorEastAsia" w:hAnsiTheme="majorHAnsi" w:cstheme="majorBidi"/>
-      <w:i/>
-      <w:iCs/>
-      <w:color w:val="243F60" w:themeColor="accent1" w:themeShade="7F"/>
-      <w:szCs w:val="24"/>
-    </w:rPr>
-  </w:style>
-  <w:style w:type="character" w:customStyle="1" w:styleId="Heading7Char">
-    <w:name w:val="Heading 7 Char"/>
-    <w:basedOn w:val="DefaultParagraphFont"/>
-    <w:link w:val="Heading7"/>
-    <w:uiPriority w:val="9"/>
-    <w:semiHidden/>
-    <w:rsid w:val="00FF49B5"/>
-    <w:rPr>
-      <w:rFonts w:asciiTheme="majorHAnsi" w:eastAsiaTheme="majorEastAsia" w:hAnsiTheme="majorHAnsi" w:cstheme="majorBidi"/>
-      <w:i/>
-      <w:iCs/>
-      <w:color w:val="404040" w:themeColor="text1" w:themeTint="BF"/>
-      <w:szCs w:val="24"/>
-    </w:rPr>
-  </w:style>
-  <w:style w:type="character" w:customStyle="1" w:styleId="Heading8Char">
-    <w:name w:val="Heading 8 Char"/>
-    <w:basedOn w:val="DefaultParagraphFont"/>
-    <w:link w:val="Heading8"/>
-    <w:uiPriority w:val="9"/>
-    <w:semiHidden/>
-    <w:rsid w:val="00FF49B5"/>
-    <w:rPr>
-      <w:rFonts w:asciiTheme="majorHAnsi" w:eastAsiaTheme="majorEastAsia" w:hAnsiTheme="majorHAnsi" w:cstheme="majorBidi"/>
-      <w:color w:val="404040" w:themeColor="text1" w:themeTint="BF"/>
-      <w:sz w:val="20"/>
-      <w:szCs w:val="20"/>
-    </w:rPr>
-  </w:style>
-  <w:style w:type="character" w:customStyle="1" w:styleId="Heading9Char">
-    <w:name w:val="Heading 9 Char"/>
-    <w:basedOn w:val="DefaultParagraphFont"/>
-    <w:link w:val="Heading9"/>
-    <w:uiPriority w:val="9"/>
-    <w:semiHidden/>
-    <w:rsid w:val="00FF49B5"/>
-    <w:rPr>
-      <w:rFonts w:asciiTheme="majorHAnsi" w:eastAsiaTheme="majorEastAsia" w:hAnsiTheme="majorHAnsi" w:cstheme="majorBidi"/>
-      <w:i/>
-      <w:iCs/>
-      <w:color w:val="404040" w:themeColor="text1" w:themeTint="BF"/>
-      <w:sz w:val="20"/>
-      <w:szCs w:val="20"/>
-    </w:rPr>
-  </w:style>
-  <w:style w:type="character" w:styleId="CommentReference">
-    <w:name w:val="annotation reference"/>
-    <w:basedOn w:val="DefaultParagraphFont"/>
-    <w:uiPriority w:val="99"/>
-    <w:semiHidden/>
-    <w:unhideWhenUsed/>
-    <w:rsid w:val="0097076F"/>
-    <w:rPr>
-      <w:sz w:val="16"/>
-      <w:szCs w:val="16"/>
-    </w:rPr>
-  </w:style>
-  <w:style w:type="paragraph" w:styleId="CommentText">
-    <w:name w:val="annotation text"/>
-    <w:basedOn w:val="Normal"/>
-    <w:link w:val="CommentTextChar"/>
-    <w:uiPriority w:val="99"/>
-    <w:semiHidden/>
-    <w:unhideWhenUsed/>
-    <w:rsid w:val="0097076F"/>
-    <w:rPr>
-      <w:sz w:val="20"/>
-      <w:szCs w:val="20"/>
-    </w:rPr>
-  </w:style>
-  <w:style w:type="character" w:customStyle="1" w:styleId="CommentTextChar">
-    <w:name w:val="Comment Text Char"/>
-    <w:basedOn w:val="DefaultParagraphFont"/>
-    <w:link w:val="CommentText"/>
-    <w:uiPriority w:val="99"/>
-    <w:semiHidden/>
-    <w:rsid w:val="0097076F"/>
-    <w:rPr>
-      <w:rFonts w:ascii="Calibri" w:eastAsia="Times New Roman" w:hAnsi="Calibri" w:cs="Times New Roman"/>
-      <w:sz w:val="20"/>
-      <w:szCs w:val="20"/>
-    </w:rPr>
-  </w:style>
-  <w:style w:type="paragraph" w:styleId="CommentSubject">
-    <w:name w:val="annotation subject"/>
-    <w:basedOn w:val="CommentText"/>
-    <w:next w:val="CommentText"/>
-    <w:link w:val="CommentSubjectChar"/>
-    <w:uiPriority w:val="99"/>
-    <w:semiHidden/>
-    <w:unhideWhenUsed/>
-    <w:rsid w:val="0097076F"/>
-    <w:rPr>
-      <w:b/>
-      <w:bCs/>
-    </w:rPr>
-  </w:style>
-  <w:style w:type="character" w:customStyle="1" w:styleId="CommentSubjectChar">
-    <w:name w:val="Comment Subject Char"/>
-    <w:basedOn w:val="CommentTextChar"/>
-    <w:link w:val="CommentSubject"/>
-    <w:uiPriority w:val="99"/>
-    <w:semiHidden/>
-    <w:rsid w:val="0097076F"/>
-    <w:rPr>
-      <w:rFonts w:ascii="Calibri" w:eastAsia="Times New Roman" w:hAnsi="Calibri" w:cs="Times New Roman"/>
-      <w:b/>
-      <w:bCs/>
-      <w:sz w:val="20"/>
-      <w:szCs w:val="20"/>
-    </w:rPr>
-  </w:style>
-  <w:style w:type="paragraph" w:styleId="BalloonText">
-    <w:name w:val="Balloon Text"/>
-    <w:basedOn w:val="Normal"/>
-    <w:link w:val="BalloonTextChar"/>
-    <w:uiPriority w:val="99"/>
-    <w:semiHidden/>
-    <w:unhideWhenUsed/>
-    <w:rsid w:val="0097076F"/>
-    <w:rPr>
-      <w:rFonts w:ascii="Tahoma" w:hAnsi="Tahoma" w:cs="Tahoma"/>
-      <w:sz w:val="16"/>
-      <w:szCs w:val="16"/>
-    </w:rPr>
-  </w:style>
-  <w:style w:type="character" w:customStyle="1" w:styleId="BalloonTextChar">
-    <w:name w:val="Balloon Text Char"/>
-    <w:basedOn w:val="DefaultParagraphFont"/>
-    <w:link w:val="BalloonText"/>
-    <w:uiPriority w:val="99"/>
-    <w:semiHidden/>
-    <w:rsid w:val="0097076F"/>
-    <w:rPr>
-      <w:rFonts w:ascii="Tahoma" w:eastAsia="Times New Roman" w:hAnsi="Tahoma" w:cs="Tahoma"/>
-      <w:sz w:val="16"/>
-      <w:szCs w:val="16"/>
+    <w:rsid w:val="00D801D8"/>
+    <w:rPr>
+      <w:vertAlign w:val="superscript"/>
     </w:rPr>
   </w:style>
 </w:styles>
@@ -2683,7 +2611,7 @@
 </file>
 
 <file path=customXml/itemProps1.xml><?xml version="1.0" encoding="utf-8"?>
-<ds:datastoreItem xmlns:ds="http://schemas.openxmlformats.org/officeDocument/2006/customXml" ds:itemID="{842F20EA-D4B9-4955-8896-4BE79689BE92}">
+<ds:datastoreItem xmlns:ds="http://schemas.openxmlformats.org/officeDocument/2006/customXml" ds:itemID="{89ECB0DD-8727-4D6B-AE73-06C5151CB41E}">
   <ds:schemaRefs>
     <ds:schemaRef ds:uri="http://schemas.openxmlformats.org/officeDocument/2006/bibliography"/>
   </ds:schemaRefs>

</xml_diff>